<commit_message>
Correcciones sencillas sobre el texto
</commit_message>
<xml_diff>
--- a/docs/Capítulo 2 - Enfoque.docx
+++ b/docs/Capítulo 2 - Enfoque.docx
@@ -1,6 +1,6 @@
 
 <file path=word/document.xml><?xml version="1.0" encoding="utf-8"?>
-<w:document xmlns:ve="http://schemas.openxmlformats.org/markup-compatibility/2006" xmlns:o="urn:schemas-microsoft-com:office:office" xmlns:r="http://schemas.openxmlformats.org/officeDocument/2006/relationships" xmlns:m="http://schemas.openxmlformats.org/officeDocument/2006/math" xmlns:v="urn:schemas-microsoft-com:vml" xmlns:wp="http://schemas.openxmlformats.org/drawingml/2006/wordprocessingDrawing" xmlns:w10="urn:schemas-microsoft-com:office:word" xmlns:w="http://schemas.openxmlformats.org/wordprocessingml/2006/main" xmlns:wne="http://schemas.microsoft.com/office/word/2006/wordml">
+<w:document xmlns:wpc="http://schemas.microsoft.com/office/word/2010/wordprocessingCanvas" xmlns:mc="http://schemas.openxmlformats.org/markup-compatibility/2006" xmlns:o="urn:schemas-microsoft-com:office:office" xmlns:r="http://schemas.openxmlformats.org/officeDocument/2006/relationships" xmlns:m="http://schemas.openxmlformats.org/officeDocument/2006/math" xmlns:v="urn:schemas-microsoft-com:vml" xmlns:wp14="http://schemas.microsoft.com/office/word/2010/wordprocessingDrawing" xmlns:wp="http://schemas.openxmlformats.org/drawingml/2006/wordprocessingDrawing" xmlns:w10="urn:schemas-microsoft-com:office:word" xmlns:w="http://schemas.openxmlformats.org/wordprocessingml/2006/main" xmlns:w14="http://schemas.microsoft.com/office/word/2010/wordml" xmlns:wpg="http://schemas.microsoft.com/office/word/2010/wordprocessingGroup" xmlns:wpi="http://schemas.microsoft.com/office/word/2010/wordprocessingInk" xmlns:wne="http://schemas.microsoft.com/office/word/2006/wordml" xmlns:wps="http://schemas.microsoft.com/office/word/2010/wordprocessingShape" mc:Ignorable="w14 wp14">
   <w:body>
     <w:p>
       <w:pPr>
@@ -67,22 +67,78 @@
         <w:rPr>
           <w:rFonts w:asciiTheme="minorHAnsi" w:hAnsiTheme="minorHAnsi" w:cstheme="minorHAnsi"/>
         </w:rPr>
-        <w:t xml:space="preserve">La idea de la plataforma consiste en hacer uso de un </w:t>
+        <w:t xml:space="preserve">La idea de la plataforma consiste en hacer uso de un class </w:t>
       </w:r>
       <w:proofErr w:type="spellStart"/>
       <w:r>
         <w:rPr>
           <w:rFonts w:asciiTheme="minorHAnsi" w:hAnsiTheme="minorHAnsi" w:cstheme="minorHAnsi"/>
         </w:rPr>
-        <w:t>class</w:t>
+        <w:t>loader</w:t>
       </w:r>
       <w:proofErr w:type="spellEnd"/>
       <w:r>
         <w:rPr>
           <w:rFonts w:asciiTheme="minorHAnsi" w:hAnsiTheme="minorHAnsi" w:cstheme="minorHAnsi"/>
         </w:rPr>
+        <w:t xml:space="preserve"> personali</w:t>
+      </w:r>
+      <w:r>
+        <w:rPr>
+          <w:rFonts w:asciiTheme="minorHAnsi" w:hAnsiTheme="minorHAnsi" w:cstheme="minorHAnsi"/>
+        </w:rPr>
+        <w:t>z</w:t>
+      </w:r>
+      <w:r>
+        <w:rPr>
+          <w:rFonts w:asciiTheme="minorHAnsi" w:hAnsiTheme="minorHAnsi" w:cstheme="minorHAnsi"/>
+        </w:rPr>
+        <w:t xml:space="preserve">ado que permita inyectarle código a las clases que utiliza el </w:t>
+      </w:r>
+      <w:r>
+        <w:rPr>
+          <w:rFonts w:asciiTheme="minorHAnsi" w:hAnsiTheme="minorHAnsi" w:cstheme="minorHAnsi"/>
+        </w:rPr>
+        <w:t xml:space="preserve">desarrollador en su </w:t>
+      </w:r>
+      <w:r>
+        <w:rPr>
+          <w:rFonts w:asciiTheme="minorHAnsi" w:hAnsiTheme="minorHAnsi" w:cstheme="minorHAnsi"/>
+        </w:rPr>
+        <w:t>aplicación</w:t>
+      </w:r>
+      <w:r>
+        <w:rPr>
+          <w:rFonts w:asciiTheme="minorHAnsi" w:hAnsiTheme="minorHAnsi" w:cstheme="minorHAnsi"/>
+        </w:rPr>
+        <w:t>.</w:t>
+      </w:r>
+      <w:r>
+        <w:rPr>
+          <w:rFonts w:asciiTheme="minorHAnsi" w:hAnsiTheme="minorHAnsi" w:cstheme="minorHAnsi"/>
+        </w:rPr>
+        <w:t xml:space="preserve"> La </w:t>
+      </w:r>
+      <w:r>
+        <w:rPr>
+          <w:rFonts w:asciiTheme="minorHAnsi" w:hAnsiTheme="minorHAnsi" w:cstheme="minorHAnsi"/>
+          <w:b/>
+        </w:rPr>
+        <w:t>Figura 2.1</w:t>
+      </w:r>
+      <w:r>
+        <w:rPr>
+          <w:rFonts w:asciiTheme="minorHAnsi" w:hAnsiTheme="minorHAnsi" w:cstheme="minorHAnsi"/>
+          <w:b/>
+        </w:rPr>
         <w:t xml:space="preserve"> </w:t>
       </w:r>
+      <w:r>
+        <w:rPr>
+          <w:rFonts w:asciiTheme="minorHAnsi" w:hAnsiTheme="minorHAnsi" w:cstheme="minorHAnsi"/>
+        </w:rPr>
+        <w:t xml:space="preserve">muestra la operatoria de este enfoque. El primer paso consistiría en configurar la aplicación del usuario para que utilice el class </w:t>
+      </w:r>
       <w:proofErr w:type="spellStart"/>
       <w:r>
         <w:rPr>
@@ -95,19 +151,21 @@
         <w:rPr>
           <w:rFonts w:asciiTheme="minorHAnsi" w:hAnsiTheme="minorHAnsi" w:cstheme="minorHAnsi"/>
         </w:rPr>
-        <w:t xml:space="preserve"> personali</w:t>
-      </w:r>
-      <w:r>
-        <w:rPr>
-          <w:rFonts w:asciiTheme="minorHAnsi" w:hAnsiTheme="minorHAnsi" w:cstheme="minorHAnsi"/>
-        </w:rPr>
-        <w:t>z</w:t>
-      </w:r>
-      <w:r>
-        <w:rPr>
-          <w:rFonts w:asciiTheme="minorHAnsi" w:hAnsiTheme="minorHAnsi" w:cstheme="minorHAnsi"/>
-        </w:rPr>
-        <w:t>ado que permita inyectarle código a las clases que utiliza el desarrollador en su código.</w:t>
+        <w:t xml:space="preserve"> provisto por la plataforma. Cuando la aplicación solicita la instancia de un servicio, este class </w:t>
+      </w:r>
+      <w:proofErr w:type="spellStart"/>
+      <w:r>
+        <w:rPr>
+          <w:rFonts w:asciiTheme="minorHAnsi" w:hAnsiTheme="minorHAnsi" w:cstheme="minorHAnsi"/>
+        </w:rPr>
+        <w:t>loader</w:t>
+      </w:r>
+      <w:proofErr w:type="spellEnd"/>
+      <w:r>
+        <w:rPr>
+          <w:rFonts w:asciiTheme="minorHAnsi" w:hAnsiTheme="minorHAnsi" w:cstheme="minorHAnsi"/>
+        </w:rPr>
+        <w:t xml:space="preserve"> modifica los métodos necesarios y devuelve la clase modificada al usuario. Cada una de estas modificaciones reemplaza el código original del método para que pase a utilizar al modulo de abstracción de servicios para realizar su tarea. De esta manera, cada vez que se haga uso de uno de estos métodos se estará invocando al código modificado de manera transparente al desarrollador, sin que este haya tenido que realizar cambios en su código.</w:t>
       </w:r>
       <w:r>
         <w:rPr>
@@ -119,102 +177,7 @@
         <w:rPr>
           <w:rFonts w:asciiTheme="minorHAnsi" w:hAnsiTheme="minorHAnsi" w:cstheme="minorHAnsi"/>
         </w:rPr>
-        <w:t xml:space="preserve">La </w:t>
-      </w:r>
-      <w:r>
-        <w:rPr>
-          <w:rFonts w:asciiTheme="minorHAnsi" w:hAnsiTheme="minorHAnsi" w:cstheme="minorHAnsi"/>
-          <w:b/>
-        </w:rPr>
-        <w:t xml:space="preserve">Figura 2.1 </w:t>
-      </w:r>
-      <w:r>
-        <w:rPr>
-          <w:rFonts w:asciiTheme="minorHAnsi" w:hAnsiTheme="minorHAnsi" w:cstheme="minorHAnsi"/>
-        </w:rPr>
-        <w:t xml:space="preserve">muestra la operatoria de este enfoque. El primer paso consistiría en configurar la aplicación del usuario para que utilice el </w:t>
-      </w:r>
-      <w:proofErr w:type="spellStart"/>
-      <w:r>
-        <w:rPr>
-          <w:rFonts w:asciiTheme="minorHAnsi" w:hAnsiTheme="minorHAnsi" w:cstheme="minorHAnsi"/>
-        </w:rPr>
-        <w:t>class</w:t>
-      </w:r>
-      <w:proofErr w:type="spellEnd"/>
-      <w:r>
-        <w:rPr>
-          <w:rFonts w:asciiTheme="minorHAnsi" w:hAnsiTheme="minorHAnsi" w:cstheme="minorHAnsi"/>
-        </w:rPr>
-        <w:t xml:space="preserve"> </w:t>
-      </w:r>
-      <w:proofErr w:type="spellStart"/>
-      <w:r>
-        <w:rPr>
-          <w:rFonts w:asciiTheme="minorHAnsi" w:hAnsiTheme="minorHAnsi" w:cstheme="minorHAnsi"/>
-        </w:rPr>
-        <w:t>loader</w:t>
-      </w:r>
-      <w:proofErr w:type="spellEnd"/>
-      <w:r>
-        <w:rPr>
-          <w:rFonts w:asciiTheme="minorHAnsi" w:hAnsiTheme="minorHAnsi" w:cstheme="minorHAnsi"/>
-        </w:rPr>
-        <w:t xml:space="preserve"> provisto por la plataforma. Cuando la aplicación solicita la instancia de un servicio, este </w:t>
-      </w:r>
-      <w:proofErr w:type="spellStart"/>
-      <w:r>
-        <w:rPr>
-          <w:rFonts w:asciiTheme="minorHAnsi" w:hAnsiTheme="minorHAnsi" w:cstheme="minorHAnsi"/>
-        </w:rPr>
-        <w:t>class</w:t>
-      </w:r>
-      <w:proofErr w:type="spellEnd"/>
-      <w:r>
-        <w:rPr>
-          <w:rFonts w:asciiTheme="minorHAnsi" w:hAnsiTheme="minorHAnsi" w:cstheme="minorHAnsi"/>
-        </w:rPr>
-        <w:t xml:space="preserve"> </w:t>
-      </w:r>
-      <w:proofErr w:type="spellStart"/>
-      <w:r>
-        <w:rPr>
-          <w:rFonts w:asciiTheme="minorHAnsi" w:hAnsiTheme="minorHAnsi" w:cstheme="minorHAnsi"/>
-        </w:rPr>
-        <w:t>loader</w:t>
-      </w:r>
-      <w:proofErr w:type="spellEnd"/>
-      <w:r>
-        <w:rPr>
-          <w:rFonts w:asciiTheme="minorHAnsi" w:hAnsiTheme="minorHAnsi" w:cstheme="minorHAnsi"/>
-        </w:rPr>
-        <w:t xml:space="preserve"> modifica los métodos necesarios y devuelve la clase modificada al usuario. Cada una de estas modificaciones reemplaza el código original del método para que pase a utilizar al modulo de abstracción de servicios para realizar su tarea. De esta manera, cada vez que se haga uso de uno de estos métodos se estará invocando al código modificado de manera transparente al desarrollador, sin que este haya tenido que realizar cambios en su código.</w:t>
-      </w:r>
-      <w:r>
-        <w:rPr>
-          <w:rFonts w:asciiTheme="minorHAnsi" w:hAnsiTheme="minorHAnsi" w:cstheme="minorHAnsi"/>
-        </w:rPr>
-        <w:t xml:space="preserve"> </w:t>
-      </w:r>
-      <w:r>
-        <w:rPr>
-          <w:rFonts w:asciiTheme="minorHAnsi" w:hAnsiTheme="minorHAnsi" w:cstheme="minorHAnsi"/>
-        </w:rPr>
-        <w:t xml:space="preserve">Dada la configuración de la plataforma de servicios en </w:t>
-      </w:r>
-      <w:proofErr w:type="spellStart"/>
-      <w:r>
-        <w:rPr>
-          <w:rFonts w:asciiTheme="minorHAnsi" w:hAnsiTheme="minorHAnsi" w:cstheme="minorHAnsi"/>
-        </w:rPr>
-        <w:t>cloud</w:t>
-      </w:r>
-      <w:proofErr w:type="spellEnd"/>
-      <w:r>
-        <w:rPr>
-          <w:rFonts w:asciiTheme="minorHAnsi" w:hAnsiTheme="minorHAnsi" w:cstheme="minorHAnsi"/>
-        </w:rPr>
-        <w:t xml:space="preserve"> cada método será redirigido al proveedor necesario.</w:t>
+        <w:t>Dada la configuración de la plataforma de servicios en cloud cada método será redirigido al proveedor necesario.</w:t>
       </w:r>
     </w:p>
     <w:p>
@@ -236,7 +199,7 @@
         <w:rPr>
           <w:rFonts w:asciiTheme="minorHAnsi" w:hAnsiTheme="minorHAnsi" w:cstheme="minorHAnsi"/>
           <w:noProof/>
-          <w:lang w:val="en-US"/>
+          <w:lang w:eastAsia="es-AR"/>
         </w:rPr>
         <w:drawing>
           <wp:inline distT="0" distB="0" distL="0" distR="0">
@@ -256,7 +219,7 @@
                     </pic:cNvPicPr>
                   </pic:nvPicPr>
                   <pic:blipFill>
-                    <a:blip r:embed="rId6"/>
+                    <a:blip r:embed="rId7"/>
                     <a:srcRect/>
                     <a:stretch>
                       <a:fillRect/>
@@ -340,98 +303,14 @@
         <w:rPr>
           <w:rFonts w:asciiTheme="minorHAnsi" w:hAnsiTheme="minorHAnsi" w:cstheme="minorHAnsi"/>
         </w:rPr>
-        <w:t xml:space="preserve">. El módulo de abstracción de servicios será el encargado de proveer interfaces comunes a los servicios de cada proveedor (por ejemplo almacenamiento). Un desarrollador podrá usar estas interfaces para codificar una aplicación sin atarse a la API de un proveedor particular. Los módulos de </w:t>
-      </w:r>
-      <w:proofErr w:type="spellStart"/>
-      <w:r>
-        <w:rPr>
-          <w:rFonts w:asciiTheme="minorHAnsi" w:hAnsiTheme="minorHAnsi" w:cstheme="minorHAnsi"/>
-        </w:rPr>
-        <w:t>adapters</w:t>
-      </w:r>
-      <w:proofErr w:type="spellEnd"/>
-      <w:r>
-        <w:rPr>
-          <w:rFonts w:asciiTheme="minorHAnsi" w:hAnsiTheme="minorHAnsi" w:cstheme="minorHAnsi"/>
-        </w:rPr>
-        <w:t xml:space="preserve"> y cargador de </w:t>
-      </w:r>
-      <w:proofErr w:type="spellStart"/>
-      <w:r>
-        <w:rPr>
-          <w:rFonts w:asciiTheme="minorHAnsi" w:hAnsiTheme="minorHAnsi" w:cstheme="minorHAnsi"/>
-        </w:rPr>
-        <w:t>adapters</w:t>
-      </w:r>
-      <w:proofErr w:type="spellEnd"/>
-      <w:r>
-        <w:rPr>
-          <w:rFonts w:asciiTheme="minorHAnsi" w:hAnsiTheme="minorHAnsi" w:cstheme="minorHAnsi"/>
-        </w:rPr>
-        <w:t xml:space="preserve"> tienen la misión de solucionar el problema de migrar una aplicación ya codificada. </w:t>
+        <w:t xml:space="preserve">. El módulo de abstracción de servicios será el encargado de proveer interfaces comunes a los servicios de cada proveedor (por ejemplo almacenamiento). Un desarrollador podrá usar estas interfaces para codificar una aplicación sin atarse a la API de un proveedor particular. Los módulos de adapters y cargador de adapters tienen la misión de solucionar el problema de migrar una aplicación ya codificada. </w:t>
       </w:r>
       <w:r>
         <w:rPr>
           <w:rFonts w:asciiTheme="minorHAnsi" w:hAnsiTheme="minorHAnsi" w:cstheme="minorHAnsi"/>
         </w:rPr>
         <w:lastRenderedPageBreak/>
-        <w:t xml:space="preserve">El módulo de </w:t>
-      </w:r>
-      <w:proofErr w:type="spellStart"/>
-      <w:r>
-        <w:rPr>
-          <w:rFonts w:asciiTheme="minorHAnsi" w:hAnsiTheme="minorHAnsi" w:cstheme="minorHAnsi"/>
-        </w:rPr>
-        <w:t>adapters</w:t>
-      </w:r>
-      <w:proofErr w:type="spellEnd"/>
-      <w:r>
-        <w:rPr>
-          <w:rFonts w:asciiTheme="minorHAnsi" w:hAnsiTheme="minorHAnsi" w:cstheme="minorHAnsi"/>
-        </w:rPr>
-        <w:t xml:space="preserve"> se compone de diversos adaptadores, cada uno de los cuales hace de puente entre una herramienta particular (API de un proveedor, otro </w:t>
-      </w:r>
-      <w:proofErr w:type="spellStart"/>
-      <w:r>
-        <w:rPr>
-          <w:rFonts w:asciiTheme="minorHAnsi" w:hAnsiTheme="minorHAnsi" w:cstheme="minorHAnsi"/>
-        </w:rPr>
-        <w:t>framework</w:t>
-      </w:r>
-      <w:proofErr w:type="spellEnd"/>
-      <w:r>
-        <w:rPr>
-          <w:rFonts w:asciiTheme="minorHAnsi" w:hAnsiTheme="minorHAnsi" w:cstheme="minorHAnsi"/>
-        </w:rPr>
-        <w:t xml:space="preserve">, etc.) y el módulo de abstracción de servicios de nuestra plataforma. Por último, el modulo cargador de </w:t>
-      </w:r>
-      <w:proofErr w:type="spellStart"/>
-      <w:r>
-        <w:rPr>
-          <w:rFonts w:asciiTheme="minorHAnsi" w:hAnsiTheme="minorHAnsi" w:cstheme="minorHAnsi"/>
-        </w:rPr>
-        <w:t>adapters</w:t>
-      </w:r>
-      <w:proofErr w:type="spellEnd"/>
-      <w:r>
-        <w:rPr>
-          <w:rFonts w:asciiTheme="minorHAnsi" w:hAnsiTheme="minorHAnsi" w:cstheme="minorHAnsi"/>
-        </w:rPr>
-        <w:t xml:space="preserve"> será el encargado de inyectar las invocaciones necesarias en la aplicación del usuario de manera transparente haciendo uso de los </w:t>
-      </w:r>
-      <w:proofErr w:type="spellStart"/>
-      <w:r>
-        <w:rPr>
-          <w:rFonts w:asciiTheme="minorHAnsi" w:hAnsiTheme="minorHAnsi" w:cstheme="minorHAnsi"/>
-        </w:rPr>
-        <w:t>adapters</w:t>
-      </w:r>
-      <w:proofErr w:type="spellEnd"/>
-      <w:r>
-        <w:rPr>
-          <w:rFonts w:asciiTheme="minorHAnsi" w:hAnsiTheme="minorHAnsi" w:cstheme="minorHAnsi"/>
-        </w:rPr>
-        <w:t>.</w:t>
+        <w:t>El módulo de adapters se compone de diversos adaptadores, cada uno de los cuales hace de puente entre una herramienta particular (API de un proveedor, otro framework, etc.) y el módulo de abstracción de servicios de nuestra plataforma. Por último, el modulo cargador de adapters será el encargado de inyectar las invocaciones necesarias en la aplicación del usuario de manera transparente haciendo uso de los adapters.</w:t>
       </w:r>
     </w:p>
     <w:p>
@@ -453,7 +332,7 @@
         <w:rPr>
           <w:rFonts w:asciiTheme="minorHAnsi" w:hAnsiTheme="minorHAnsi" w:cstheme="minorHAnsi"/>
           <w:noProof/>
-          <w:lang w:val="en-US"/>
+          <w:lang w:eastAsia="es-AR"/>
         </w:rPr>
         <w:drawing>
           <wp:inline distT="0" distB="0" distL="0" distR="0">
@@ -473,10 +352,10 @@
                     </pic:cNvPicPr>
                   </pic:nvPicPr>
                   <pic:blipFill>
-                    <a:blip r:embed="rId7">
+                    <a:blip r:embed="rId8">
                       <a:extLst>
                         <a:ext uri="{28A0092B-C50C-407E-A947-70E740481C1C}">
-                          <a14:useLocalDpi xmlns="" xmlns:wpc="http://schemas.microsoft.com/office/word/2010/wordprocessingCanvas" xmlns:mc="http://schemas.openxmlformats.org/markup-compatibility/2006" xmlns:o="urn:schemas-microsoft-com:office:office" xmlns:v="urn:schemas-microsoft-com:vml" xmlns:wp14="http://schemas.microsoft.com/office/word/2010/wordprocessingDrawing" xmlns:w10="urn:schemas-microsoft-com:office:word" xmlns:w="http://schemas.openxmlformats.org/wordprocessingml/2006/main" xmlns:w14="http://schemas.microsoft.com/office/word/2010/wordml" xmlns:wpg="http://schemas.microsoft.com/office/word/2010/wordprocessingGroup" xmlns:wpi="http://schemas.microsoft.com/office/word/2010/wordprocessingInk" xmlns:wps="http://schemas.microsoft.com/office/word/2010/wordprocessingShape" xmlns:a14="http://schemas.microsoft.com/office/drawing/2010/main" xmlns:arto="http://schemas.microsoft.com/office/word/2006/arto" val="0"/>
+                          <a14:useLocalDpi xmlns:a14="http://schemas.microsoft.com/office/drawing/2010/main" val="0"/>
                         </a:ext>
                       </a:extLst>
                     </a:blip>
@@ -553,21 +432,7 @@
         <w:rPr>
           <w:rFonts w:asciiTheme="minorHAnsi" w:hAnsiTheme="minorHAnsi" w:cstheme="minorHAnsi"/>
         </w:rPr>
-        <w:t xml:space="preserve"> aplicación “Cloud </w:t>
-      </w:r>
-      <w:proofErr w:type="spellStart"/>
-      <w:r>
-        <w:rPr>
-          <w:rFonts w:asciiTheme="minorHAnsi" w:hAnsiTheme="minorHAnsi" w:cstheme="minorHAnsi"/>
-        </w:rPr>
-        <w:t>Recorder</w:t>
-      </w:r>
-      <w:proofErr w:type="spellEnd"/>
-      <w:r>
-        <w:rPr>
-          <w:rFonts w:asciiTheme="minorHAnsi" w:hAnsiTheme="minorHAnsi" w:cstheme="minorHAnsi"/>
-        </w:rPr>
-        <w:t>” que permita elaborar y almacenar notas periodísticas por medio de una interfaz gráfica.</w:t>
+        <w:t xml:space="preserve"> aplicación “Cloud Recorder” que permita elaborar y almacenar notas periodísticas por medio de una interfaz gráfica.</w:t>
       </w:r>
       <w:r>
         <w:rPr>
@@ -579,21 +444,7 @@
         <w:rPr>
           <w:rFonts w:asciiTheme="minorHAnsi" w:hAnsiTheme="minorHAnsi" w:cstheme="minorHAnsi"/>
         </w:rPr>
-        <w:t xml:space="preserve">Para facilitar el acceso a las notas los diseñadores de la aplicación decidieron utilizar un servicio de almacenamiento en </w:t>
-      </w:r>
-      <w:proofErr w:type="spellStart"/>
-      <w:r>
-        <w:rPr>
-          <w:rFonts w:asciiTheme="minorHAnsi" w:hAnsiTheme="minorHAnsi" w:cstheme="minorHAnsi"/>
-        </w:rPr>
-        <w:t>cloud</w:t>
-      </w:r>
-      <w:proofErr w:type="spellEnd"/>
-      <w:r>
-        <w:rPr>
-          <w:rFonts w:asciiTheme="minorHAnsi" w:hAnsiTheme="minorHAnsi" w:cstheme="minorHAnsi"/>
-        </w:rPr>
-        <w:t xml:space="preserve">. Luego de realizar un relevamiento de la oferta de distintos proveedores, se selecciona a uno de ellos y se procede a integrar su API resultando en un flujo similar al presentado en la </w:t>
+        <w:t xml:space="preserve">Para facilitar el acceso a las notas los diseñadores de la aplicación decidieron utilizar un servicio de almacenamiento en cloud. Luego de realizar un relevamiento de la oferta de distintos proveedores, se selecciona a uno de ellos y se procede a integrar su API resultando en un flujo similar al presentado en la </w:t>
       </w:r>
       <w:r>
         <w:rPr>
@@ -635,7 +486,7 @@
         <w:rPr>
           <w:rFonts w:asciiTheme="minorHAnsi" w:hAnsiTheme="minorHAnsi" w:cstheme="minorHAnsi"/>
           <w:noProof/>
-          <w:lang w:val="en-US"/>
+          <w:lang w:eastAsia="es-AR"/>
         </w:rPr>
         <w:drawing>
           <wp:inline distT="0" distB="0" distL="0" distR="0">
@@ -655,7 +506,7 @@
                     </pic:cNvPicPr>
                   </pic:nvPicPr>
                   <pic:blipFill>
-                    <a:blip r:embed="rId8"/>
+                    <a:blip r:embed="rId9"/>
                     <a:srcRect/>
                     <a:stretch>
                       <a:fillRect/>
@@ -737,21 +588,7 @@
         <w:rPr>
           <w:rFonts w:asciiTheme="minorHAnsi" w:hAnsiTheme="minorHAnsi" w:cstheme="minorHAnsi"/>
         </w:rPr>
-        <w:t xml:space="preserve"> la aplicación. Para solucionar este problema sería necesario contar con un </w:t>
-      </w:r>
-      <w:proofErr w:type="spellStart"/>
-      <w:r>
-        <w:rPr>
-          <w:rFonts w:asciiTheme="minorHAnsi" w:hAnsiTheme="minorHAnsi" w:cstheme="minorHAnsi"/>
-        </w:rPr>
-        <w:t>framework</w:t>
-      </w:r>
-      <w:proofErr w:type="spellEnd"/>
-      <w:r>
-        <w:rPr>
-          <w:rFonts w:asciiTheme="minorHAnsi" w:hAnsiTheme="minorHAnsi" w:cstheme="minorHAnsi"/>
-        </w:rPr>
-        <w:t xml:space="preserve"> o aplicación que permita abstraer los servicios de distintos proveedores en una interface única. La idea sería</w:t>
+        <w:t xml:space="preserve"> la aplicación. Para solucionar este problema sería necesario contar con un framework o aplicación que permita abstraer los servicios de distintos proveedores en una interface única. La idea sería</w:t>
       </w:r>
       <w:ins w:id="0" w:author="Usuario" w:date="2012-08-09T10:25:00Z">
         <w:r>
@@ -777,35 +614,19 @@
         <w:rPr>
           <w:rFonts w:asciiTheme="minorHAnsi" w:hAnsiTheme="minorHAnsi" w:cstheme="minorHAnsi"/>
         </w:rPr>
-        <w:t xml:space="preserve"> se desarrollara e implementara el uso de los módulos propuestos para la nueva plataforma. El primera paso será darle forma a la utilización del modulo de abstracción de servicios. Se tomaran en cuenta aspectos tales como configuración y migración entre protocolos. Para finalizar, se adoptara el uso del modulo cargador de </w:t>
-      </w:r>
-      <w:proofErr w:type="spellStart"/>
-      <w:r>
-        <w:rPr>
-          <w:rFonts w:asciiTheme="minorHAnsi" w:hAnsiTheme="minorHAnsi" w:cstheme="minorHAnsi"/>
-        </w:rPr>
-        <w:t>adapters</w:t>
-      </w:r>
-      <w:proofErr w:type="spellEnd"/>
-      <w:r>
-        <w:rPr>
-          <w:rFonts w:asciiTheme="minorHAnsi" w:hAnsiTheme="minorHAnsi" w:cstheme="minorHAnsi"/>
-        </w:rPr>
-        <w:t xml:space="preserve"> con el fin de proveer una alternativa sin cambios de código para la migración de Cloud </w:t>
-      </w:r>
-      <w:proofErr w:type="spellStart"/>
-      <w:r>
-        <w:rPr>
-          <w:rFonts w:asciiTheme="minorHAnsi" w:hAnsiTheme="minorHAnsi" w:cstheme="minorHAnsi"/>
-        </w:rPr>
-        <w:t>Recorder</w:t>
-      </w:r>
-      <w:proofErr w:type="spellEnd"/>
-      <w:r>
-        <w:rPr>
-          <w:rFonts w:asciiTheme="minorHAnsi" w:hAnsiTheme="minorHAnsi" w:cstheme="minorHAnsi"/>
-        </w:rPr>
-        <w:t>.</w:t>
+        <w:t xml:space="preserve"> se desarrollara e implementara el uso de los módulos propuestos para la nueva plataforma. El primer paso será darle forma a la utilización del modulo de abstracción de servicios. Se tomaran en cuenta aspectos tales como configuración y migración entre protocolos. Para finalizar, se adoptara el uso del m</w:t>
+      </w:r>
+      <w:r>
+        <w:rPr>
+          <w:rFonts w:asciiTheme="minorHAnsi" w:hAnsiTheme="minorHAnsi" w:cstheme="minorHAnsi"/>
+        </w:rPr>
+        <w:t>ó</w:t>
+      </w:r>
+      <w:r>
+        <w:rPr>
+          <w:rFonts w:asciiTheme="minorHAnsi" w:hAnsiTheme="minorHAnsi" w:cstheme="minorHAnsi"/>
+        </w:rPr>
+        <w:t>dulo cargador de adapters con el fin de proveer una alternativa sin cambios de código para la migración de Cloud Recorder.</w:t>
       </w:r>
     </w:p>
     <w:p>
@@ -861,8 +682,9 @@
         <w:rPr>
           <w:rFonts w:asciiTheme="minorHAnsi" w:hAnsiTheme="minorHAnsi" w:cstheme="minorHAnsi"/>
           <w:noProof/>
-          <w:lang w:val="en-US"/>
-        </w:rPr>
+          <w:lang w:eastAsia="es-AR"/>
+        </w:rPr>
+        <w:lastRenderedPageBreak/>
         <w:drawing>
           <wp:inline distT="0" distB="0" distL="0" distR="0">
             <wp:extent cx="5950467" cy="4285753"/>
@@ -881,10 +703,10 @@
                     </pic:cNvPicPr>
                   </pic:nvPicPr>
                   <pic:blipFill>
-                    <a:blip r:embed="rId9">
+                    <a:blip r:embed="rId10">
                       <a:extLst>
                         <a:ext uri="{28A0092B-C50C-407E-A947-70E740481C1C}">
-                          <a14:useLocalDpi xmlns="" xmlns:wpc="http://schemas.microsoft.com/office/word/2010/wordprocessingCanvas" xmlns:mc="http://schemas.openxmlformats.org/markup-compatibility/2006" xmlns:o="urn:schemas-microsoft-com:office:office" xmlns:v="urn:schemas-microsoft-com:vml" xmlns:wp14="http://schemas.microsoft.com/office/word/2010/wordprocessingDrawing" xmlns:w10="urn:schemas-microsoft-com:office:word" xmlns:w="http://schemas.openxmlformats.org/wordprocessingml/2006/main" xmlns:w14="http://schemas.microsoft.com/office/word/2010/wordml" xmlns:wpg="http://schemas.microsoft.com/office/word/2010/wordprocessingGroup" xmlns:wpi="http://schemas.microsoft.com/office/word/2010/wordprocessingInk" xmlns:wps="http://schemas.microsoft.com/office/word/2010/wordprocessingShape" xmlns:a14="http://schemas.microsoft.com/office/drawing/2010/main" xmlns:arto="http://schemas.microsoft.com/office/word/2006/arto" val="0"/>
+                          <a14:useLocalDpi xmlns:a14="http://schemas.microsoft.com/office/drawing/2010/main" val="0"/>
                         </a:ext>
                       </a:extLst>
                     </a:blip>
@@ -1029,7 +851,19 @@
         <w:rPr>
           <w:rFonts w:asciiTheme="minorHAnsi" w:hAnsiTheme="minorHAnsi" w:cstheme="minorHAnsi"/>
         </w:rPr>
-        <w:t xml:space="preserve">Contar con estas interfacesfacilita </w:t>
+        <w:t>Contar con estas interfaces</w:t>
+      </w:r>
+      <w:r>
+        <w:rPr>
+          <w:rFonts w:asciiTheme="minorHAnsi" w:hAnsiTheme="minorHAnsi" w:cstheme="minorHAnsi"/>
+        </w:rPr>
+        <w:t xml:space="preserve"> </w:t>
+      </w:r>
+      <w:r>
+        <w:rPr>
+          <w:rFonts w:asciiTheme="minorHAnsi" w:hAnsiTheme="minorHAnsi" w:cstheme="minorHAnsi"/>
+        </w:rPr>
+        <w:t xml:space="preserve">facilita </w:t>
       </w:r>
       <w:r>
         <w:rPr>
@@ -1127,13 +961,13 @@
           <w:rFonts w:asciiTheme="minorHAnsi" w:hAnsiTheme="minorHAnsi" w:cstheme="minorHAnsi"/>
         </w:rPr>
       </w:pPr>
-      <w:bookmarkStart w:id="2" w:name="_GoBack"/>
       <w:r>
         <w:rPr>
           <w:rFonts w:asciiTheme="minorHAnsi" w:hAnsiTheme="minorHAnsi" w:cstheme="minorHAnsi"/>
           <w:noProof/>
-          <w:lang w:val="en-US"/>
-        </w:rPr>
+          <w:lang w:eastAsia="es-AR"/>
+        </w:rPr>
+        <w:lastRenderedPageBreak/>
         <w:drawing>
           <wp:inline distT="0" distB="0" distL="0" distR="0">
             <wp:extent cx="5939790" cy="5367020"/>
@@ -1152,10 +986,10 @@
                     </pic:cNvPicPr>
                   </pic:nvPicPr>
                   <pic:blipFill>
-                    <a:blip r:embed="rId10">
+                    <a:blip r:embed="rId11">
                       <a:extLst>
                         <a:ext uri="{28A0092B-C50C-407E-A947-70E740481C1C}">
-                          <a14:useLocalDpi xmlns="" xmlns:wpc="http://schemas.microsoft.com/office/word/2010/wordprocessingCanvas" xmlns:mc="http://schemas.openxmlformats.org/markup-compatibility/2006" xmlns:o="urn:schemas-microsoft-com:office:office" xmlns:v="urn:schemas-microsoft-com:vml" xmlns:wp14="http://schemas.microsoft.com/office/word/2010/wordprocessingDrawing" xmlns:w10="urn:schemas-microsoft-com:office:word" xmlns:w="http://schemas.openxmlformats.org/wordprocessingml/2006/main" xmlns:w14="http://schemas.microsoft.com/office/word/2010/wordml" xmlns:wpg="http://schemas.microsoft.com/office/word/2010/wordprocessingGroup" xmlns:wpi="http://schemas.microsoft.com/office/word/2010/wordprocessingInk" xmlns:wps="http://schemas.microsoft.com/office/word/2010/wordprocessingShape" xmlns:a14="http://schemas.microsoft.com/office/drawing/2010/main" xmlns:arto="http://schemas.microsoft.com/office/word/2006/arto" val="0"/>
+                          <a14:useLocalDpi xmlns:a14="http://schemas.microsoft.com/office/drawing/2010/main" val="0"/>
                         </a:ext>
                       </a:extLst>
                     </a:blip>
@@ -1184,7 +1018,6 @@
         </w:drawing>
       </w:r>
     </w:p>
-    <w:bookmarkEnd w:id="2"/>
     <w:p>
       <w:pPr>
         <w:jc w:val="center"/>
@@ -1271,14 +1104,32 @@
         <w:rPr>
           <w:rFonts w:asciiTheme="minorHAnsi" w:hAnsiTheme="minorHAnsi" w:cstheme="minorHAnsi"/>
         </w:rPr>
-        <w:t xml:space="preserve">supongamos que se desarrollo una aplicación con el API de Amazon S3. Esta aplicación sencillamente se conecta al servicio, lista el contenido de un directorio y descarga todos los archivos. El </w:t>
+        <w:t>supongamos que se desarrolló una aplicación con la</w:t>
+      </w:r>
+      <w:r>
+        <w:rPr>
+          <w:rFonts w:asciiTheme="minorHAnsi" w:hAnsiTheme="minorHAnsi" w:cstheme="minorHAnsi"/>
+        </w:rPr>
+        <w:t xml:space="preserve"> API de Amazon S3. Esta aplicación sencillamente se conecta al servicio, lista el contenido de un directorio y d</w:t>
+      </w:r>
+      <w:r>
+        <w:rPr>
+          <w:rFonts w:asciiTheme="minorHAnsi" w:hAnsiTheme="minorHAnsi" w:cstheme="minorHAnsi"/>
+        </w:rPr>
+        <w:t xml:space="preserve">escarga todos los archivos. El </w:t>
       </w:r>
       <w:proofErr w:type="spellStart"/>
       <w:r>
         <w:rPr>
           <w:rFonts w:asciiTheme="minorHAnsi" w:hAnsiTheme="minorHAnsi" w:cstheme="minorHAnsi"/>
         </w:rPr>
-        <w:t>pseudo</w:t>
+        <w:t>p</w:t>
+      </w:r>
+      <w:r>
+        <w:rPr>
+          <w:rFonts w:asciiTheme="minorHAnsi" w:hAnsiTheme="minorHAnsi" w:cstheme="minorHAnsi"/>
+        </w:rPr>
+        <w:t>seudo</w:t>
       </w:r>
       <w:proofErr w:type="spellEnd"/>
       <w:r>
@@ -1323,7 +1174,7 @@
             <v:stroke joinstyle="miter"/>
             <v:path gradientshapeok="t" o:connecttype="rect"/>
           </v:shapetype>
-          <v:shape id="Text Box 2" o:spid="_x0000_s1032" type="#_x0000_t202" style="width:468.3pt;height:110.55pt;visibility:visible;mso-position-horizontal-relative:char;mso-position-vertical-relative:line" o:gfxdata="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">
+          <v:shape id="Text Box 2" o:spid="_x0000_s1032" type="#_x0000_t202" style="width:468.3pt;height:110.55pt;visibility:visible;mso-left-percent:-10001;mso-top-percent:-10001;mso-position-horizontal:absolute;mso-position-horizontal-relative:char;mso-position-vertical:absolute;mso-position-vertical-relative:line;mso-left-percent:-10001;mso-top-percent:-10001" o:gfxdata="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">
             <v:textbox style="mso-next-textbox:#Text Box 2;mso-fit-shape-to-text:t">
               <w:txbxContent>
                 <w:p>
@@ -1566,6 +1417,7 @@
                       <w:sz w:val="20"/>
                       <w:szCs w:val="20"/>
                       <w:highlight w:val="white"/>
+                      <w:lang w:val="en-US"/>
                     </w:rPr>
                   </w:pPr>
                 </w:p>
@@ -2252,28 +2104,7 @@
                       <w:lang w:val="en-US"/>
                     </w:rPr>
                     <w:tab/>
-                  </w:r>
-                  <w:proofErr w:type="spellStart"/>
-                  <w:r>
-                    <w:rPr>
-                      <w:rFonts w:ascii="Courier New" w:hAnsi="Courier New" w:cs="Courier New"/>
-                      <w:sz w:val="20"/>
-                      <w:szCs w:val="20"/>
-                      <w:highlight w:val="white"/>
-                      <w:lang w:val="en-US"/>
-                    </w:rPr>
-                    <w:t>InputStream</w:t>
-                  </w:r>
-                  <w:proofErr w:type="spellEnd"/>
-                  <w:r>
-                    <w:rPr>
-                      <w:rFonts w:ascii="Courier New" w:hAnsi="Courier New" w:cs="Courier New"/>
-                      <w:sz w:val="20"/>
-                      <w:szCs w:val="20"/>
-                      <w:highlight w:val="white"/>
-                      <w:lang w:val="en-US"/>
-                    </w:rPr>
-                    <w:t xml:space="preserve"> is </w:t>
+                    <w:t xml:space="preserve">InputStream is </w:t>
                   </w:r>
                   <w:r>
                     <w:rPr>
@@ -2579,7 +2410,7 @@
           <w:lang w:eastAsia="es-AR"/>
         </w:rPr>
         <w:pict>
-          <v:shape id="_x0000_s1031" type="#_x0000_t202" style="width:468.3pt;height:110.55pt;visibility:visible;mso-position-horizontal-relative:char;mso-position-vertical-relative:line" o:gfxdata="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">
+          <v:shape id="_x0000_s1031" type="#_x0000_t202" style="width:468.3pt;height:110.55pt;visibility:visible;mso-left-percent:-10001;mso-top-percent:-10001;mso-position-horizontal:absolute;mso-position-horizontal-relative:char;mso-position-vertical:absolute;mso-position-vertical-relative:line;mso-left-percent:-10001;mso-top-percent:-10001" o:gfxdata="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">
             <v:textbox style="mso-next-textbox:#_x0000_s1031;mso-fit-shape-to-text:t">
               <w:txbxContent>
                 <w:p>
@@ -2618,6 +2449,7 @@
                       <w:sz w:val="20"/>
                       <w:szCs w:val="20"/>
                       <w:highlight w:val="white"/>
+                      <w:lang w:val="en-US"/>
                     </w:rPr>
                   </w:pPr>
                   <w:proofErr w:type="spellStart"/>
@@ -2627,6 +2459,7 @@
                       <w:sz w:val="20"/>
                       <w:szCs w:val="20"/>
                       <w:highlight w:val="white"/>
+                      <w:lang w:val="en-US"/>
                     </w:rPr>
                     <w:t>StorageInterface</w:t>
                   </w:r>
@@ -2637,28 +2470,9 @@
                       <w:sz w:val="20"/>
                       <w:szCs w:val="20"/>
                       <w:highlight w:val="white"/>
-                    </w:rPr>
-                    <w:t xml:space="preserve"> </w:t>
-                  </w:r>
-                  <w:proofErr w:type="spellStart"/>
-                  <w:r>
-                    <w:rPr>
-                      <w:rFonts w:ascii="Courier New" w:hAnsi="Courier New" w:cs="Courier New"/>
-                      <w:sz w:val="20"/>
-                      <w:szCs w:val="20"/>
-                      <w:highlight w:val="white"/>
-                    </w:rPr>
-                    <w:t>service</w:t>
-                  </w:r>
-                  <w:proofErr w:type="spellEnd"/>
-                  <w:r>
-                    <w:rPr>
-                      <w:rFonts w:ascii="Courier New" w:hAnsi="Courier New" w:cs="Courier New"/>
-                      <w:sz w:val="20"/>
-                      <w:szCs w:val="20"/>
-                      <w:highlight w:val="white"/>
-                    </w:rPr>
-                    <w:t xml:space="preserve"> </w:t>
+                      <w:lang w:val="en-US"/>
+                    </w:rPr>
+                    <w:t xml:space="preserve"> service </w:t>
                   </w:r>
                   <w:r>
                     <w:rPr>
@@ -2668,10 +2482,11 @@
                       <w:sz w:val="20"/>
                       <w:szCs w:val="20"/>
                       <w:highlight w:val="white"/>
+                      <w:lang w:val="en-US"/>
                     </w:rPr>
                     <w:t>=</w:t>
                   </w:r>
-                  <w:ins w:id="3" w:author="Kireta" w:date="2012-08-15T09:19:00Z">
+                  <w:ins w:id="2" w:author="Kireta" w:date="2012-08-15T09:19:00Z">
                     <w:r>
                       <w:rPr>
                         <w:rFonts w:ascii="Courier New" w:hAnsi="Courier New" w:cs="Courier New"/>
@@ -2680,6 +2495,7 @@
                         <w:sz w:val="20"/>
                         <w:szCs w:val="20"/>
                         <w:highlight w:val="white"/>
+                        <w:lang w:val="en-US"/>
                       </w:rPr>
                       <w:t xml:space="preserve"> </w:t>
                     </w:r>
@@ -2692,10 +2508,11 @@
                       <w:sz w:val="20"/>
                       <w:szCs w:val="20"/>
                       <w:highlight w:val="white"/>
+                      <w:lang w:val="en-US"/>
                     </w:rPr>
                     <w:t>new</w:t>
                   </w:r>
-                  <w:ins w:id="4" w:author="Kireta" w:date="2012-08-15T09:19:00Z">
+                  <w:ins w:id="3" w:author="Kireta" w:date="2012-08-15T09:19:00Z">
                     <w:r>
                       <w:rPr>
                         <w:rFonts w:ascii="Courier New" w:hAnsi="Courier New" w:cs="Courier New"/>
@@ -2704,6 +2521,7 @@
                         <w:sz w:val="20"/>
                         <w:szCs w:val="20"/>
                         <w:highlight w:val="white"/>
+                        <w:lang w:val="en-US"/>
                       </w:rPr>
                       <w:t xml:space="preserve"> </w:t>
                     </w:r>
@@ -2715,6 +2533,7 @@
                       <w:sz w:val="20"/>
                       <w:szCs w:val="20"/>
                       <w:highlight w:val="white"/>
+                      <w:lang w:val="en-US"/>
                     </w:rPr>
                     <w:t>AmazonS3Service</w:t>
                   </w:r>
@@ -2726,6 +2545,7 @@
                       <w:sz w:val="20"/>
                       <w:szCs w:val="20"/>
                       <w:highlight w:val="white"/>
+                      <w:lang w:val="en-US"/>
                     </w:rPr>
                     <w:t>(</w:t>
                   </w:r>
@@ -2737,6 +2557,7 @@
                       <w:sz w:val="20"/>
                       <w:szCs w:val="20"/>
                       <w:highlight w:val="white"/>
+                      <w:lang w:val="en-US"/>
                     </w:rPr>
                     <w:t>accessKey</w:t>
                   </w:r>
@@ -2747,6 +2568,7 @@
                       <w:sz w:val="20"/>
                       <w:szCs w:val="20"/>
                       <w:highlight w:val="white"/>
+                      <w:lang w:val="en-US"/>
                     </w:rPr>
                     <w:t xml:space="preserve">, </w:t>
                   </w:r>
@@ -2757,6 +2579,7 @@
                       <w:sz w:val="20"/>
                       <w:szCs w:val="20"/>
                       <w:highlight w:val="white"/>
+                      <w:lang w:val="en-US"/>
                     </w:rPr>
                     <w:t>secretKey</w:t>
                   </w:r>
@@ -2767,20 +2590,10 @@
                       <w:sz w:val="20"/>
                       <w:szCs w:val="20"/>
                       <w:highlight w:val="white"/>
-                    </w:rPr>
-                    <w:t xml:space="preserve">, </w:t>
-                  </w:r>
-                  <w:proofErr w:type="spellStart"/>
-                  <w:r>
-                    <w:rPr>
-                      <w:rFonts w:ascii="Courier New" w:hAnsi="Courier New" w:cs="Courier New"/>
-                      <w:sz w:val="20"/>
-                      <w:szCs w:val="20"/>
-                      <w:highlight w:val="white"/>
-                    </w:rPr>
-                    <w:t>region</w:t>
-                  </w:r>
-                  <w:proofErr w:type="spellEnd"/>
+                      <w:lang w:val="en-US"/>
+                    </w:rPr>
+                    <w:t>, region</w:t>
+                  </w:r>
                   <w:r>
                     <w:rPr>
                       <w:rFonts w:ascii="Courier New" w:hAnsi="Courier New" w:cs="Courier New"/>
@@ -2789,6 +2602,7 @@
                       <w:sz w:val="20"/>
                       <w:szCs w:val="20"/>
                       <w:highlight w:val="white"/>
+                      <w:lang w:val="en-US"/>
                     </w:rPr>
                     <w:t>)</w:t>
                   </w:r>
@@ -2804,6 +2618,7 @@
                       <w:sz w:val="20"/>
                       <w:szCs w:val="20"/>
                       <w:highlight w:val="white"/>
+                      <w:lang w:val="en-US"/>
                     </w:rPr>
                   </w:pPr>
                 </w:p>
@@ -3034,7 +2849,7 @@
                     </w:rPr>
                     <w:t>=</w:t>
                   </w:r>
-                  <w:ins w:id="5" w:author="Kireta" w:date="2012-08-15T09:19:00Z">
+                  <w:ins w:id="4" w:author="Kireta" w:date="2012-08-15T09:19:00Z">
                     <w:r>
                       <w:rPr>
                         <w:rFonts w:ascii="Courier New" w:hAnsi="Courier New" w:cs="Courier New"/>
@@ -3385,7 +3200,25 @@
         <w:rPr>
           <w:rFonts w:asciiTheme="minorHAnsi" w:hAnsiTheme="minorHAnsi" w:cstheme="minorHAnsi"/>
         </w:rPr>
-        <w:t xml:space="preserve">Ya no se muestran dependencias con la API de Amazon S3 ya que su funcionalidad quedo totalmente encapsulada dentro de </w:t>
+        <w:t xml:space="preserve">Ya no se muestran dependencias con la API de Amazon S3 </w:t>
+      </w:r>
+      <w:r>
+        <w:rPr>
+          <w:rFonts w:asciiTheme="minorHAnsi" w:hAnsiTheme="minorHAnsi" w:cstheme="minorHAnsi"/>
+        </w:rPr>
+        <w:t>debido</w:t>
+      </w:r>
+      <w:r>
+        <w:rPr>
+          <w:rFonts w:asciiTheme="minorHAnsi" w:hAnsiTheme="minorHAnsi" w:cstheme="minorHAnsi"/>
+        </w:rPr>
+        <w:t xml:space="preserve"> que su funcionalidad quedó </w:t>
+      </w:r>
+      <w:r>
+        <w:rPr>
+          <w:rFonts w:asciiTheme="minorHAnsi" w:hAnsiTheme="minorHAnsi" w:cstheme="minorHAnsi"/>
+        </w:rPr>
+        <w:t xml:space="preserve">totalmente encapsulada dentro de </w:t>
       </w:r>
       <w:proofErr w:type="spellStart"/>
       <w:r>
@@ -3431,14 +3264,12 @@
         </w:rPr>
         <w:t xml:space="preserve">del servicio como se muestra a </w:t>
       </w:r>
-      <w:proofErr w:type="spellStart"/>
-      <w:r>
-        <w:rPr>
-          <w:rFonts w:asciiTheme="minorHAnsi" w:hAnsiTheme="minorHAnsi" w:cstheme="minorHAnsi"/>
-        </w:rPr>
-        <w:t>continuacion</w:t>
-      </w:r>
-      <w:proofErr w:type="spellEnd"/>
+      <w:r>
+        <w:rPr>
+          <w:rFonts w:asciiTheme="minorHAnsi" w:hAnsiTheme="minorHAnsi" w:cstheme="minorHAnsi"/>
+        </w:rPr>
+        <w:t>continuación</w:t>
+      </w:r>
       <w:r>
         <w:rPr>
           <w:rFonts w:asciiTheme="minorHAnsi" w:hAnsiTheme="minorHAnsi" w:cstheme="minorHAnsi"/>
@@ -3475,7 +3306,7 @@
           <w:lang w:eastAsia="es-AR"/>
         </w:rPr>
         <w:pict>
-          <v:shape id="_x0000_s1030" type="#_x0000_t202" style="width:468pt;height:352.4pt;visibility:visible;mso-position-horizontal-relative:char;mso-position-vertical-relative:line" o:gfxdata="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">
+          <v:shape id="_x0000_s1030" type="#_x0000_t202" style="width:468pt;height:352.4pt;visibility:visible;mso-left-percent:-10001;mso-top-percent:-10001;mso-position-horizontal:absolute;mso-position-horizontal-relative:char;mso-position-vertical:absolute;mso-position-vertical-relative:line;mso-left-percent:-10001;mso-top-percent:-10001" o:gfxdata="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">
             <v:textbox style="mso-fit-shape-to-text:t">
               <w:txbxContent>
                 <w:p>
@@ -3525,6 +3356,7 @@
                       <w:sz w:val="20"/>
                       <w:szCs w:val="20"/>
                       <w:highlight w:val="lightGray"/>
+                      <w:lang w:val="en-US"/>
                     </w:rPr>
                   </w:pPr>
                   <w:proofErr w:type="spellStart"/>
@@ -3535,6 +3367,7 @@
                       <w:sz w:val="20"/>
                       <w:szCs w:val="20"/>
                       <w:highlight w:val="lightGray"/>
+                      <w:lang w:val="en-US"/>
                     </w:rPr>
                     <w:t>StorageInterface</w:t>
                   </w:r>
@@ -3546,44 +3379,24 @@
                       <w:sz w:val="20"/>
                       <w:szCs w:val="20"/>
                       <w:highlight w:val="lightGray"/>
-                    </w:rPr>
-                    <w:t xml:space="preserve"> </w:t>
-                  </w:r>
-                  <w:proofErr w:type="spellStart"/>
-                  <w:r>
-                    <w:rPr>
-                      <w:rFonts w:ascii="Courier New" w:hAnsi="Courier New" w:cs="Courier New"/>
-                      <w:b/>
+                      <w:lang w:val="en-US"/>
+                    </w:rPr>
+                    <w:t xml:space="preserve"> service </w:t>
+                  </w:r>
+                  <w:r>
+                    <w:rPr>
+                      <w:rFonts w:ascii="Courier New" w:hAnsi="Courier New" w:cs="Courier New"/>
+                      <w:b/>
+                      <w:bCs/>
+                      <w:color w:val="000080"/>
                       <w:sz w:val="20"/>
                       <w:szCs w:val="20"/>
                       <w:highlight w:val="lightGray"/>
-                    </w:rPr>
-                    <w:t>service</w:t>
-                  </w:r>
-                  <w:proofErr w:type="spellEnd"/>
-                  <w:r>
-                    <w:rPr>
-                      <w:rFonts w:ascii="Courier New" w:hAnsi="Courier New" w:cs="Courier New"/>
-                      <w:b/>
-                      <w:sz w:val="20"/>
-                      <w:szCs w:val="20"/>
-                      <w:highlight w:val="lightGray"/>
-                    </w:rPr>
-                    <w:t xml:space="preserve"> </w:t>
-                  </w:r>
-                  <w:r>
-                    <w:rPr>
-                      <w:rFonts w:ascii="Courier New" w:hAnsi="Courier New" w:cs="Courier New"/>
-                      <w:b/>
-                      <w:bCs/>
-                      <w:color w:val="000080"/>
-                      <w:sz w:val="20"/>
-                      <w:szCs w:val="20"/>
-                      <w:highlight w:val="lightGray"/>
+                      <w:lang w:val="en-US"/>
                     </w:rPr>
                     <w:t>=</w:t>
                   </w:r>
-                  <w:ins w:id="6" w:author="Kireta" w:date="2012-08-15T09:18:00Z">
+                  <w:ins w:id="5" w:author="Kireta" w:date="2012-08-15T09:18:00Z">
                     <w:r>
                       <w:rPr>
                         <w:rFonts w:ascii="Courier New" w:hAnsi="Courier New" w:cs="Courier New"/>
@@ -3593,6 +3406,7 @@
                         <w:sz w:val="20"/>
                         <w:szCs w:val="20"/>
                         <w:highlight w:val="lightGray"/>
+                        <w:lang w:val="en-US"/>
                       </w:rPr>
                       <w:t xml:space="preserve"> </w:t>
                     </w:r>
@@ -3606,10 +3420,11 @@
                       <w:sz w:val="20"/>
                       <w:szCs w:val="20"/>
                       <w:highlight w:val="lightGray"/>
+                      <w:lang w:val="en-US"/>
                     </w:rPr>
                     <w:t>new</w:t>
                   </w:r>
-                  <w:ins w:id="7" w:author="Kireta" w:date="2012-08-15T09:18:00Z">
+                  <w:ins w:id="6" w:author="Kireta" w:date="2012-08-15T09:18:00Z">
                     <w:r>
                       <w:rPr>
                         <w:rFonts w:ascii="Courier New" w:hAnsi="Courier New" w:cs="Courier New"/>
@@ -3619,6 +3434,7 @@
                         <w:sz w:val="20"/>
                         <w:szCs w:val="20"/>
                         <w:highlight w:val="lightGray"/>
+                        <w:lang w:val="en-US"/>
                       </w:rPr>
                       <w:t xml:space="preserve"> </w:t>
                     </w:r>
@@ -3632,6 +3448,7 @@
                       <w:sz w:val="20"/>
                       <w:szCs w:val="20"/>
                       <w:highlight w:val="lightGray"/>
+                      <w:lang w:val="en-US"/>
                     </w:rPr>
                     <w:t>GoogleStorageService</w:t>
                   </w:r>
@@ -3645,10 +3462,10 @@
                       <w:sz w:val="20"/>
                       <w:szCs w:val="20"/>
                       <w:highlight w:val="lightGray"/>
+                      <w:lang w:val="en-US"/>
                     </w:rPr>
                     <w:t>(</w:t>
                   </w:r>
-                  <w:proofErr w:type="spellStart"/>
                   <w:proofErr w:type="gramEnd"/>
                   <w:r>
                     <w:rPr>
@@ -3657,41 +3474,20 @@
                       <w:sz w:val="20"/>
                       <w:szCs w:val="20"/>
                       <w:highlight w:val="lightGray"/>
-                    </w:rPr>
-                    <w:t>user</w:t>
-                  </w:r>
-                  <w:proofErr w:type="spellEnd"/>
-                  <w:r>
-                    <w:rPr>
-                      <w:rFonts w:ascii="Courier New" w:hAnsi="Courier New" w:cs="Courier New"/>
-                      <w:b/>
+                      <w:lang w:val="en-US"/>
+                    </w:rPr>
+                    <w:t>user, password</w:t>
+                  </w:r>
+                  <w:r>
+                    <w:rPr>
+                      <w:rFonts w:ascii="Courier New" w:hAnsi="Courier New" w:cs="Courier New"/>
+                      <w:b/>
+                      <w:bCs/>
+                      <w:color w:val="000080"/>
                       <w:sz w:val="20"/>
                       <w:szCs w:val="20"/>
                       <w:highlight w:val="lightGray"/>
-                    </w:rPr>
-                    <w:t xml:space="preserve">, </w:t>
-                  </w:r>
-                  <w:proofErr w:type="spellStart"/>
-                  <w:r>
-                    <w:rPr>
-                      <w:rFonts w:ascii="Courier New" w:hAnsi="Courier New" w:cs="Courier New"/>
-                      <w:b/>
-                      <w:sz w:val="20"/>
-                      <w:szCs w:val="20"/>
-                      <w:highlight w:val="lightGray"/>
-                    </w:rPr>
-                    <w:t>password</w:t>
-                  </w:r>
-                  <w:proofErr w:type="spellEnd"/>
-                  <w:r>
-                    <w:rPr>
-                      <w:rFonts w:ascii="Courier New" w:hAnsi="Courier New" w:cs="Courier New"/>
-                      <w:b/>
-                      <w:bCs/>
-                      <w:color w:val="000080"/>
-                      <w:sz w:val="20"/>
-                      <w:szCs w:val="20"/>
-                      <w:highlight w:val="lightGray"/>
+                      <w:lang w:val="en-US"/>
                     </w:rPr>
                     <w:t>)</w:t>
                   </w:r>
@@ -3707,6 +3503,7 @@
                       <w:sz w:val="20"/>
                       <w:szCs w:val="20"/>
                       <w:highlight w:val="white"/>
+                      <w:lang w:val="en-US"/>
                     </w:rPr>
                   </w:pPr>
                 </w:p>
@@ -4025,7 +3822,7 @@
                     </w:rPr>
                     <w:t>=</w:t>
                   </w:r>
-                  <w:ins w:id="8" w:author="Kireta" w:date="2012-08-15T09:19:00Z">
+                  <w:ins w:id="7" w:author="Kireta" w:date="2012-08-15T09:19:00Z">
                     <w:r>
                       <w:rPr>
                         <w:rFonts w:ascii="Courier New" w:hAnsi="Courier New" w:cs="Courier New"/>
@@ -4421,7 +4218,31 @@
         <w:rPr>
           <w:rFonts w:asciiTheme="minorHAnsi" w:hAnsiTheme="minorHAnsi" w:cstheme="minorHAnsi"/>
         </w:rPr>
-        <w:t>”, donde “tipo” se refiere al tipo de servicio e implementación se refiere al servic</w:t>
+        <w:t xml:space="preserve">”, donde “tipo” se refiere al tipo de servicio e </w:t>
+      </w:r>
+      <w:r>
+        <w:rPr>
+          <w:rFonts w:asciiTheme="minorHAnsi" w:hAnsiTheme="minorHAnsi" w:cstheme="minorHAnsi"/>
+        </w:rPr>
+        <w:t>“</w:t>
+      </w:r>
+      <w:r>
+        <w:rPr>
+          <w:rFonts w:asciiTheme="minorHAnsi" w:hAnsiTheme="minorHAnsi" w:cstheme="minorHAnsi"/>
+        </w:rPr>
+        <w:t>implementación</w:t>
+      </w:r>
+      <w:r>
+        <w:rPr>
+          <w:rFonts w:asciiTheme="minorHAnsi" w:hAnsiTheme="minorHAnsi" w:cstheme="minorHAnsi"/>
+        </w:rPr>
+        <w:t>”</w:t>
+      </w:r>
+      <w:r>
+        <w:rPr>
+          <w:rFonts w:asciiTheme="minorHAnsi" w:hAnsiTheme="minorHAnsi" w:cstheme="minorHAnsi"/>
+        </w:rPr>
+        <w:t xml:space="preserve"> se refiere al servic</w:t>
       </w:r>
       <w:r>
         <w:rPr>
@@ -4433,21 +4254,7 @@
         <w:rPr>
           <w:rFonts w:asciiTheme="minorHAnsi" w:hAnsiTheme="minorHAnsi" w:cstheme="minorHAnsi"/>
         </w:rPr>
-        <w:t xml:space="preserve">El </w:t>
-      </w:r>
-      <w:proofErr w:type="spellStart"/>
-      <w:r>
-        <w:rPr>
-          <w:rFonts w:asciiTheme="minorHAnsi" w:hAnsiTheme="minorHAnsi" w:cstheme="minorHAnsi"/>
-        </w:rPr>
-        <w:t>factory</w:t>
-      </w:r>
-      <w:proofErr w:type="spellEnd"/>
-      <w:r>
-        <w:rPr>
-          <w:rFonts w:asciiTheme="minorHAnsi" w:hAnsiTheme="minorHAnsi" w:cstheme="minorHAnsi"/>
-        </w:rPr>
-        <w:t xml:space="preserve"> debe entonces construir el servicio concreto con el builder indicado y devolverlo al llamador. Es </w:t>
+        <w:t xml:space="preserve">El factory debe entonces construir el servicio concreto con el builder indicado y devolverlo al llamador. Es </w:t>
       </w:r>
       <w:r>
         <w:rPr>
@@ -4503,7 +4310,7 @@
           <w:lang w:eastAsia="es-AR"/>
         </w:rPr>
         <w:pict>
-          <v:shape id="_x0000_s1029" type="#_x0000_t202" style="width:468pt;height:168.2pt;visibility:visible;mso-position-horizontal-relative:char;mso-position-vertical-relative:line" o:gfxdata="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">
+          <v:shape id="_x0000_s1029" type="#_x0000_t202" style="width:468pt;height:168.2pt;visibility:visible;mso-left-percent:-10001;mso-top-percent:-10001;mso-position-horizontal:absolute;mso-position-horizontal-relative:char;mso-position-vertical:absolute;mso-position-vertical-relative:line;mso-left-percent:-10001;mso-top-percent:-10001" o:gfxdata="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">
             <v:textbox style="mso-fit-shape-to-text:t">
               <w:txbxContent>
                 <w:p>
@@ -5015,31 +4822,7 @@
                       <w:highlight w:val="white"/>
                       <w:lang w:val="en-US"/>
                     </w:rPr>
-                    <w:t>&lt;/</w:t>
-                  </w:r>
-                  <w:proofErr w:type="spellStart"/>
-                  <w:r>
-                    <w:rPr>
-                      <w:rFonts w:ascii="Courier New" w:hAnsi="Courier New" w:cs="Courier New"/>
-                      <w:color w:val="0000FF"/>
-                      <w:sz w:val="20"/>
-                      <w:szCs w:val="20"/>
-                      <w:highlight w:val="white"/>
-                      <w:lang w:val="en-US"/>
-                    </w:rPr>
-                    <w:t>storageService</w:t>
-                  </w:r>
-                  <w:proofErr w:type="spellEnd"/>
-                  <w:r>
-                    <w:rPr>
-                      <w:rFonts w:ascii="Courier New" w:hAnsi="Courier New" w:cs="Courier New"/>
-                      <w:color w:val="0000FF"/>
-                      <w:sz w:val="20"/>
-                      <w:szCs w:val="20"/>
-                      <w:highlight w:val="white"/>
-                      <w:lang w:val="en-US"/>
-                    </w:rPr>
-                    <w:t>&gt;</w:t>
+                    <w:t>&lt;/storageService&gt;</w:t>
                   </w:r>
                 </w:p>
                 <w:p>
@@ -5465,7 +5248,6 @@
                     </w:rPr>
                     <w:t>&lt;/</w:t>
                   </w:r>
-                  <w:proofErr w:type="spellStart"/>
                   <w:proofErr w:type="gramStart"/>
                   <w:r>
                     <w:rPr>
@@ -5477,7 +5259,6 @@
                     </w:rPr>
                     <w:t>storageService</w:t>
                   </w:r>
-                  <w:proofErr w:type="spellEnd"/>
                   <w:proofErr w:type="gramEnd"/>
                   <w:r>
                     <w:rPr>
@@ -5502,29 +5283,7 @@
                       <w:szCs w:val="20"/>
                       <w:highlight w:val="white"/>
                     </w:rPr>
-                    <w:t>&lt;/</w:t>
-                  </w:r>
-                  <w:proofErr w:type="spellStart"/>
-                  <w:r>
-                    <w:rPr>
-                      <w:rFonts w:ascii="Courier New" w:hAnsi="Courier New" w:cs="Courier New"/>
-                      <w:color w:val="0000FF"/>
-                      <w:sz w:val="20"/>
-                      <w:szCs w:val="20"/>
-                      <w:highlight w:val="white"/>
-                    </w:rPr>
-                    <w:t>Services</w:t>
-                  </w:r>
-                  <w:proofErr w:type="spellEnd"/>
-                  <w:r>
-                    <w:rPr>
-                      <w:rFonts w:ascii="Courier New" w:hAnsi="Courier New" w:cs="Courier New"/>
-                      <w:color w:val="0000FF"/>
-                      <w:sz w:val="20"/>
-                      <w:szCs w:val="20"/>
-                      <w:highlight w:val="white"/>
-                    </w:rPr>
-                    <w:t>&gt;</w:t>
+                    <w:t>&lt;/Services&gt;</w:t>
                   </w:r>
                 </w:p>
               </w:txbxContent>
@@ -5610,7 +5369,7 @@
           <w:lang w:eastAsia="es-AR"/>
         </w:rPr>
         <w:pict>
-          <v:shape id="_x0000_s1028" type="#_x0000_t202" style="width:468pt;height:168.2pt;visibility:visible;mso-position-horizontal-relative:char;mso-position-vertical-relative:line" o:gfxdata="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">
+          <v:shape id="_x0000_s1028" type="#_x0000_t202" style="width:468pt;height:168.2pt;visibility:visible;mso-left-percent:-10001;mso-top-percent:-10001;mso-position-horizontal:absolute;mso-position-horizontal-relative:char;mso-position-vertical:absolute;mso-position-vertical-relative:line;mso-left-percent:-10001;mso-top-percent:-10001" o:gfxdata="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">
             <v:textbox style="mso-fit-shape-to-text:t">
               <w:txbxContent>
                 <w:p>
@@ -5649,6 +5408,7 @@
                       <w:sz w:val="20"/>
                       <w:szCs w:val="20"/>
                       <w:highlight w:val="white"/>
+                      <w:lang w:val="en-US"/>
                     </w:rPr>
                   </w:pPr>
                   <w:proofErr w:type="spellStart"/>
@@ -5658,6 +5418,7 @@
                       <w:sz w:val="20"/>
                       <w:szCs w:val="20"/>
                       <w:highlight w:val="white"/>
+                      <w:lang w:val="en-US"/>
                     </w:rPr>
                     <w:t>StorageInterfaceservice</w:t>
                   </w:r>
@@ -5671,6 +5432,7 @@
                       <w:sz w:val="20"/>
                       <w:szCs w:val="20"/>
                       <w:highlight w:val="white"/>
+                      <w:lang w:val="en-US"/>
                     </w:rPr>
                     <w:t>=</w:t>
                   </w:r>
@@ -5682,6 +5444,7 @@
                       <w:sz w:val="20"/>
                       <w:szCs w:val="20"/>
                       <w:highlight w:val="white"/>
+                      <w:lang w:val="en-US"/>
                     </w:rPr>
                     <w:t>Factory.getService</w:t>
                   </w:r>
@@ -5695,6 +5458,7 @@
                       <w:sz w:val="20"/>
                       <w:szCs w:val="20"/>
                       <w:highlight w:val="white"/>
+                      <w:lang w:val="en-US"/>
                     </w:rPr>
                     <w:t>(</w:t>
                   </w:r>
@@ -5708,6 +5472,7 @@
                       <w:sz w:val="20"/>
                       <w:szCs w:val="20"/>
                       <w:highlight w:val="white"/>
+                      <w:lang w:val="en-US"/>
                     </w:rPr>
                     <w:t>“Storage”, “S3”)</w:t>
                   </w:r>
@@ -5723,6 +5488,7 @@
                       <w:sz w:val="20"/>
                       <w:szCs w:val="20"/>
                       <w:highlight w:val="white"/>
+                      <w:lang w:val="en-US"/>
                     </w:rPr>
                   </w:pPr>
                 </w:p>
@@ -5762,8 +5528,19 @@
                       <w:sz w:val="20"/>
                       <w:szCs w:val="20"/>
                       <w:highlight w:val="white"/>
+                      <w:lang w:val="en-US"/>
                     </w:rPr>
                   </w:pPr>
+                  <w:r>
+                    <w:rPr>
+                      <w:rFonts w:ascii="Courier New" w:hAnsi="Courier New" w:cs="Courier New"/>
+                      <w:sz w:val="20"/>
+                      <w:szCs w:val="20"/>
+                      <w:highlight w:val="white"/>
+                      <w:lang w:val="en-US"/>
+                    </w:rPr>
+                    <w:t xml:space="preserve">List </w:t>
+                  </w:r>
                   <w:proofErr w:type="spellStart"/>
                   <w:r>
                     <w:rPr>
@@ -5771,8 +5548,9 @@
                       <w:sz w:val="20"/>
                       <w:szCs w:val="20"/>
                       <w:highlight w:val="white"/>
-                    </w:rPr>
-                    <w:t>List</w:t>
+                      <w:lang w:val="en-US"/>
+                    </w:rPr>
+                    <w:t>archivos</w:t>
                   </w:r>
                   <w:proofErr w:type="spellEnd"/>
                   <w:r>
@@ -5781,8 +5559,9 @@
                       <w:sz w:val="20"/>
                       <w:szCs w:val="20"/>
                       <w:highlight w:val="white"/>
-                    </w:rPr>
-                    <w:t xml:space="preserve"> archivos </w:t>
+                      <w:lang w:val="en-US"/>
+                    </w:rPr>
+                    <w:t xml:space="preserve"> </w:t>
                   </w:r>
                   <w:r>
                     <w:rPr>
@@ -5793,6 +5572,7 @@
                       <w:sz w:val="20"/>
                       <w:szCs w:val="20"/>
                       <w:highlight w:val="white"/>
+                      <w:lang w:val="en-US"/>
                     </w:rPr>
                     <w:t>=</w:t>
                   </w:r>
@@ -5804,6 +5584,7 @@
                       <w:sz w:val="20"/>
                       <w:szCs w:val="20"/>
                       <w:highlight w:val="white"/>
+                      <w:lang w:val="en-US"/>
                     </w:rPr>
                     <w:t>service</w:t>
                   </w:r>
@@ -5816,6 +5597,7 @@
                       <w:sz w:val="20"/>
                       <w:szCs w:val="20"/>
                       <w:highlight w:val="white"/>
+                      <w:lang w:val="en-US"/>
                     </w:rPr>
                     <w:t>.</w:t>
                   </w:r>
@@ -5825,6 +5607,7 @@
                       <w:sz w:val="20"/>
                       <w:szCs w:val="20"/>
                       <w:highlight w:val="white"/>
+                      <w:lang w:val="en-US"/>
                     </w:rPr>
                     <w:t>upload</w:t>
                   </w:r>
@@ -5838,10 +5621,10 @@
                       <w:sz w:val="20"/>
                       <w:szCs w:val="20"/>
                       <w:highlight w:val="white"/>
+                      <w:lang w:val="en-US"/>
                     </w:rPr>
                     <w:t>(</w:t>
                   </w:r>
-                  <w:proofErr w:type="spellStart"/>
                   <w:proofErr w:type="gramEnd"/>
                   <w:r>
                     <w:rPr>
@@ -5849,10 +5632,10 @@
                       <w:sz w:val="20"/>
                       <w:szCs w:val="20"/>
                       <w:highlight w:val="white"/>
+                      <w:lang w:val="en-US"/>
                     </w:rPr>
                     <w:t>file</w:t>
                   </w:r>
-                  <w:proofErr w:type="spellEnd"/>
                   <w:r>
                     <w:rPr>
                       <w:rFonts w:ascii="Courier New" w:hAnsi="Courier New" w:cs="Courier New"/>
@@ -5862,6 +5645,7 @@
                       <w:sz w:val="20"/>
                       <w:szCs w:val="20"/>
                       <w:highlight w:val="white"/>
+                      <w:lang w:val="en-US"/>
                     </w:rPr>
                     <w:t>)</w:t>
                   </w:r>
@@ -6169,7 +5953,7 @@
           <w:lang w:eastAsia="es-AR"/>
         </w:rPr>
         <w:pict>
-          <v:shape id="_x0000_s1027" type="#_x0000_t202" style="width:468pt;height:168.2pt;visibility:visible;mso-position-horizontal-relative:char;mso-position-vertical-relative:line" o:gfxdata="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">
+          <v:shape id="_x0000_s1027" type="#_x0000_t202" style="width:468pt;height:168.2pt;visibility:visible;mso-left-percent:-10001;mso-top-percent:-10001;mso-position-horizontal:absolute;mso-position-horizontal-relative:char;mso-position-vertical:absolute;mso-position-vertical-relative:line;mso-left-percent:-10001;mso-top-percent:-10001" o:gfxdata="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">
             <v:textbox style="mso-fit-shape-to-text:t">
               <w:txbxContent>
                 <w:p>
@@ -6208,6 +5992,7 @@
                       <w:sz w:val="20"/>
                       <w:szCs w:val="20"/>
                       <w:highlight w:val="white"/>
+                      <w:lang w:val="en-US"/>
                     </w:rPr>
                   </w:pPr>
                   <w:proofErr w:type="spellStart"/>
@@ -6217,6 +6002,7 @@
                       <w:sz w:val="20"/>
                       <w:szCs w:val="20"/>
                       <w:highlight w:val="white"/>
+                      <w:lang w:val="en-US"/>
                     </w:rPr>
                     <w:t>StorageInterfaceservice</w:t>
                   </w:r>
@@ -6230,6 +6016,7 @@
                       <w:sz w:val="20"/>
                       <w:szCs w:val="20"/>
                       <w:highlight w:val="white"/>
+                      <w:lang w:val="en-US"/>
                     </w:rPr>
                     <w:t>=</w:t>
                   </w:r>
@@ -6241,6 +6028,7 @@
                       <w:sz w:val="20"/>
                       <w:szCs w:val="20"/>
                       <w:highlight w:val="white"/>
+                      <w:lang w:val="en-US"/>
                     </w:rPr>
                     <w:t>Factory.getService</w:t>
                   </w:r>
@@ -6254,6 +6042,7 @@
                       <w:sz w:val="20"/>
                       <w:szCs w:val="20"/>
                       <w:highlight w:val="white"/>
+                      <w:lang w:val="en-US"/>
                     </w:rPr>
                     <w:t>(</w:t>
                   </w:r>
@@ -6267,6 +6056,7 @@
                       <w:sz w:val="20"/>
                       <w:szCs w:val="20"/>
                       <w:highlight w:val="white"/>
+                      <w:lang w:val="en-US"/>
                     </w:rPr>
                     <w:t>“Storage”, “Google”)</w:t>
                   </w:r>
@@ -6282,6 +6072,7 @@
                       <w:sz w:val="20"/>
                       <w:szCs w:val="20"/>
                       <w:highlight w:val="white"/>
+                      <w:lang w:val="en-US"/>
                     </w:rPr>
                   </w:pPr>
                 </w:p>
@@ -6321,8 +6112,19 @@
                       <w:sz w:val="20"/>
                       <w:szCs w:val="20"/>
                       <w:highlight w:val="white"/>
+                      <w:lang w:val="en-US"/>
                     </w:rPr>
                   </w:pPr>
+                  <w:r>
+                    <w:rPr>
+                      <w:rFonts w:ascii="Courier New" w:hAnsi="Courier New" w:cs="Courier New"/>
+                      <w:sz w:val="20"/>
+                      <w:szCs w:val="20"/>
+                      <w:highlight w:val="white"/>
+                      <w:lang w:val="en-US"/>
+                    </w:rPr>
+                    <w:t xml:space="preserve">List </w:t>
+                  </w:r>
                   <w:proofErr w:type="spellStart"/>
                   <w:r>
                     <w:rPr>
@@ -6330,8 +6132,9 @@
                       <w:sz w:val="20"/>
                       <w:szCs w:val="20"/>
                       <w:highlight w:val="white"/>
-                    </w:rPr>
-                    <w:t>List</w:t>
+                      <w:lang w:val="en-US"/>
+                    </w:rPr>
+                    <w:t>archivos</w:t>
                   </w:r>
                   <w:proofErr w:type="spellEnd"/>
                   <w:r>
@@ -6340,8 +6143,9 @@
                       <w:sz w:val="20"/>
                       <w:szCs w:val="20"/>
                       <w:highlight w:val="white"/>
-                    </w:rPr>
-                    <w:t xml:space="preserve"> archivos </w:t>
+                      <w:lang w:val="en-US"/>
+                    </w:rPr>
+                    <w:t xml:space="preserve"> </w:t>
                   </w:r>
                   <w:r>
                     <w:rPr>
@@ -6352,6 +6156,7 @@
                       <w:sz w:val="20"/>
                       <w:szCs w:val="20"/>
                       <w:highlight w:val="white"/>
+                      <w:lang w:val="en-US"/>
                     </w:rPr>
                     <w:t>=</w:t>
                   </w:r>
@@ -6363,6 +6168,7 @@
                       <w:sz w:val="20"/>
                       <w:szCs w:val="20"/>
                       <w:highlight w:val="white"/>
+                      <w:lang w:val="en-US"/>
                     </w:rPr>
                     <w:t>service</w:t>
                   </w:r>
@@ -6375,6 +6181,7 @@
                       <w:sz w:val="20"/>
                       <w:szCs w:val="20"/>
                       <w:highlight w:val="white"/>
+                      <w:lang w:val="en-US"/>
                     </w:rPr>
                     <w:t>.</w:t>
                   </w:r>
@@ -6384,6 +6191,7 @@
                       <w:sz w:val="20"/>
                       <w:szCs w:val="20"/>
                       <w:highlight w:val="white"/>
+                      <w:lang w:val="en-US"/>
                     </w:rPr>
                     <w:t>upload</w:t>
                   </w:r>
@@ -6397,10 +6205,10 @@
                       <w:sz w:val="20"/>
                       <w:szCs w:val="20"/>
                       <w:highlight w:val="white"/>
+                      <w:lang w:val="en-US"/>
                     </w:rPr>
                     <w:t>(</w:t>
                   </w:r>
-                  <w:proofErr w:type="spellStart"/>
                   <w:proofErr w:type="gramEnd"/>
                   <w:r>
                     <w:rPr>
@@ -6408,10 +6216,10 @@
                       <w:sz w:val="20"/>
                       <w:szCs w:val="20"/>
                       <w:highlight w:val="white"/>
+                      <w:lang w:val="en-US"/>
                     </w:rPr>
                     <w:t>file</w:t>
                   </w:r>
-                  <w:proofErr w:type="spellEnd"/>
                   <w:r>
                     <w:rPr>
                       <w:rFonts w:ascii="Courier New" w:hAnsi="Courier New" w:cs="Courier New"/>
@@ -6421,6 +6229,7 @@
                       <w:sz w:val="20"/>
                       <w:szCs w:val="20"/>
                       <w:highlight w:val="white"/>
+                      <w:lang w:val="en-US"/>
                     </w:rPr>
                     <w:t>)</w:t>
                   </w:r>
@@ -6785,6 +6594,7 @@
         <w:rPr>
           <w:rFonts w:asciiTheme="minorHAnsi" w:hAnsiTheme="minorHAnsi" w:cstheme="minorHAnsi"/>
         </w:rPr>
+        <w:lastRenderedPageBreak/>
         <w:t>​</w:t>
       </w:r>
       <w:r>
@@ -6792,7 +6602,7 @@
           <w:rFonts w:asciiTheme="minorHAnsi" w:hAnsiTheme="minorHAnsi" w:cstheme="minorHAnsi"/>
           <w:b/>
           <w:noProof/>
-          <w:lang w:val="en-US"/>
+          <w:lang w:eastAsia="es-AR"/>
         </w:rPr>
         <w:drawing>
           <wp:inline distT="0" distB="0" distL="0" distR="0">
@@ -6812,10 +6622,10 @@
                     </pic:cNvPicPr>
                   </pic:nvPicPr>
                   <pic:blipFill>
-                    <a:blip r:embed="rId11">
+                    <a:blip r:embed="rId12">
                       <a:extLst>
                         <a:ext uri="{28A0092B-C50C-407E-A947-70E740481C1C}">
-                          <a14:useLocalDpi xmlns="" xmlns:wpc="http://schemas.microsoft.com/office/word/2010/wordprocessingCanvas" xmlns:mc="http://schemas.openxmlformats.org/markup-compatibility/2006" xmlns:o="urn:schemas-microsoft-com:office:office" xmlns:v="urn:schemas-microsoft-com:vml" xmlns:wp14="http://schemas.microsoft.com/office/word/2010/wordprocessingDrawing" xmlns:w10="urn:schemas-microsoft-com:office:word" xmlns:w="http://schemas.openxmlformats.org/wordprocessingml/2006/main" xmlns:w14="http://schemas.microsoft.com/office/word/2010/wordml" xmlns:wpg="http://schemas.microsoft.com/office/word/2010/wordprocessingGroup" xmlns:wpi="http://schemas.microsoft.com/office/word/2010/wordprocessingInk" xmlns:wps="http://schemas.microsoft.com/office/word/2010/wordprocessingShape" xmlns:a14="http://schemas.microsoft.com/office/drawing/2010/main" xmlns:arto="http://schemas.microsoft.com/office/word/2006/arto" val="0"/>
+                          <a14:useLocalDpi xmlns:a14="http://schemas.microsoft.com/office/drawing/2010/main" val="0"/>
                         </a:ext>
                       </a:extLst>
                     </a:blip>
@@ -6869,13 +6679,14 @@
         <w:t>2.2. Utilización de</w:t>
       </w:r>
       <w:r>
-        <w:t xml:space="preserve">l modulo cargador de </w:t>
-      </w:r>
-      <w:proofErr w:type="spellStart"/>
-      <w:r>
-        <w:t>adapters</w:t>
-      </w:r>
-      <w:proofErr w:type="spellEnd"/>
+        <w:t xml:space="preserve">l </w:t>
+      </w:r>
+      <w:r>
+        <w:t>módulo</w:t>
+      </w:r>
+      <w:r>
+        <w:t xml:space="preserve"> cargador de adapters</w:t>
+      </w:r>
     </w:p>
     <w:p>
       <w:pPr>
@@ -7022,14 +6833,35 @@
           <w:rFonts w:asciiTheme="minorHAnsi" w:hAnsiTheme="minorHAnsi" w:cstheme="minorHAnsi"/>
           <w:color w:val="auto"/>
         </w:rPr>
-        <w:t>másallá</w:t>
+        <w:t>más</w:t>
       </w:r>
       <w:r>
         <w:rPr>
           <w:rFonts w:asciiTheme="minorHAnsi" w:hAnsiTheme="minorHAnsi" w:cstheme="minorHAnsi"/>
           <w:color w:val="auto"/>
         </w:rPr>
+        <w:t xml:space="preserve"> </w:t>
+      </w:r>
+      <w:r>
+        <w:rPr>
+          <w:rFonts w:asciiTheme="minorHAnsi" w:hAnsiTheme="minorHAnsi" w:cstheme="minorHAnsi"/>
+          <w:color w:val="auto"/>
+        </w:rPr>
+        <w:t>allá</w:t>
+      </w:r>
+      <w:r>
+        <w:rPr>
+          <w:rFonts w:asciiTheme="minorHAnsi" w:hAnsiTheme="minorHAnsi" w:cstheme="minorHAnsi"/>
+          <w:color w:val="auto"/>
+        </w:rPr>
         <w:t xml:space="preserve"> e imaginar un modo de migración que no requiera cambio de código alguno.</w:t>
+      </w:r>
+      <w:r>
+        <w:rPr>
+          <w:rFonts w:asciiTheme="minorHAnsi" w:hAnsiTheme="minorHAnsi" w:cstheme="minorHAnsi"/>
+          <w:color w:val="auto"/>
+        </w:rPr>
+        <w:t xml:space="preserve"> </w:t>
       </w:r>
       <w:r>
         <w:rPr>
@@ -7059,6 +6891,7 @@
         <w:rPr>
           <w:rFonts w:asciiTheme="minorHAnsi" w:hAnsiTheme="minorHAnsi" w:cstheme="minorHAnsi"/>
         </w:rPr>
+        <w:lastRenderedPageBreak/>
         <w:t>Siguiendo el ejemplo</w:t>
       </w:r>
       <w:r>
@@ -7127,7 +6960,7 @@
           <w:i/>
           <w:noProof/>
           <w:color w:val="FF0000"/>
-          <w:lang w:val="en-US"/>
+          <w:lang w:eastAsia="es-AR"/>
         </w:rPr>
         <w:drawing>
           <wp:inline distT="0" distB="0" distL="0" distR="0">
@@ -7147,10 +6980,10 @@
                     </pic:cNvPicPr>
                   </pic:nvPicPr>
                   <pic:blipFill>
-                    <a:blip r:embed="rId12">
+                    <a:blip r:embed="rId13">
                       <a:extLst>
                         <a:ext uri="{28A0092B-C50C-407E-A947-70E740481C1C}">
-                          <a14:useLocalDpi xmlns="" xmlns:wpc="http://schemas.microsoft.com/office/word/2010/wordprocessingCanvas" xmlns:mc="http://schemas.openxmlformats.org/markup-compatibility/2006" xmlns:o="urn:schemas-microsoft-com:office:office" xmlns:v="urn:schemas-microsoft-com:vml" xmlns:wp14="http://schemas.microsoft.com/office/word/2010/wordprocessingDrawing" xmlns:w10="urn:schemas-microsoft-com:office:word" xmlns:w="http://schemas.openxmlformats.org/wordprocessingml/2006/main" xmlns:w14="http://schemas.microsoft.com/office/word/2010/wordml" xmlns:wpg="http://schemas.microsoft.com/office/word/2010/wordprocessingGroup" xmlns:wpi="http://schemas.microsoft.com/office/word/2010/wordprocessingInk" xmlns:wps="http://schemas.microsoft.com/office/word/2010/wordprocessingShape" xmlns:a14="http://schemas.microsoft.com/office/drawing/2010/main" xmlns:arto="http://schemas.microsoft.com/office/word/2006/arto" val="0"/>
+                          <a14:useLocalDpi xmlns:a14="http://schemas.microsoft.com/office/drawing/2010/main" val="0"/>
                         </a:ext>
                       </a:extLst>
                     </a:blip>
@@ -7219,7 +7052,35 @@
           <w:rFonts w:asciiTheme="minorHAnsi" w:hAnsiTheme="minorHAnsi" w:cstheme="minorHAnsi"/>
           <w:color w:val="auto"/>
         </w:rPr>
-        <w:t xml:space="preserve">Para gestionar la configuración interna de cada adapter se utilizara un archivo XML que defina que clases del framework objetivo interceptar. El archivo también debe definir </w:t>
+        <w:t>Para gestionar la configuración inte</w:t>
+      </w:r>
+      <w:r>
+        <w:rPr>
+          <w:rFonts w:asciiTheme="minorHAnsi" w:hAnsiTheme="minorHAnsi" w:cstheme="minorHAnsi"/>
+          <w:color w:val="auto"/>
+        </w:rPr>
+        <w:t xml:space="preserve">rna de cada adapter se utilizará </w:t>
+      </w:r>
+      <w:r>
+        <w:rPr>
+          <w:rFonts w:asciiTheme="minorHAnsi" w:hAnsiTheme="minorHAnsi" w:cstheme="minorHAnsi"/>
+          <w:color w:val="auto"/>
+        </w:rPr>
+        <w:t xml:space="preserve">un archivo XML que defina que clases del framework objetivo </w:t>
+      </w:r>
+      <w:r>
+        <w:rPr>
+          <w:rFonts w:asciiTheme="minorHAnsi" w:hAnsiTheme="minorHAnsi" w:cstheme="minorHAnsi"/>
+          <w:color w:val="auto"/>
+        </w:rPr>
+        <w:t xml:space="preserve">a </w:t>
+      </w:r>
+      <w:r>
+        <w:rPr>
+          <w:rFonts w:asciiTheme="minorHAnsi" w:hAnsiTheme="minorHAnsi" w:cstheme="minorHAnsi"/>
+          <w:color w:val="auto"/>
+        </w:rPr>
+        <w:t xml:space="preserve">interceptar. El archivo también debe definir </w:t>
       </w:r>
       <w:r>
         <w:rPr>
@@ -7279,7 +7140,7 @@
           <w:lang w:eastAsia="es-AR"/>
         </w:rPr>
         <w:pict>
-          <v:shape id="_x0000_s1026" type="#_x0000_t202" style="width:468pt;height:168.2pt;visibility:visible;mso-position-horizontal-relative:char;mso-position-vertical-relative:line" o:gfxdata="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">
+          <v:shape id="_x0000_s1026" type="#_x0000_t202" style="width:468pt;height:168.2pt;visibility:visible;mso-left-percent:-10001;mso-top-percent:-10001;mso-position-horizontal:absolute;mso-position-horizontal-relative:char;mso-position-vertical:absolute;mso-position-vertical-relative:line;mso-left-percent:-10001;mso-top-percent:-10001" o:gfxdata="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">
             <v:textbox style="mso-fit-shape-to-text:t">
               <w:txbxContent>
                 <w:p>
@@ -8197,7 +8058,13 @@
         <w:rPr>
           <w:rFonts w:asciiTheme="minorHAnsi" w:hAnsiTheme="minorHAnsi" w:cstheme="minorHAnsi"/>
         </w:rPr>
-        <w:t xml:space="preserve">Teniendo el modulo que realizara la traducción de llamadas surge la pregunta: ¿Cómo trabajan estos adapters con la aplicación del usuario? Hasta ahora </w:t>
+        <w:t xml:space="preserve">Teniendo el modulo que realizará </w:t>
+      </w:r>
+      <w:r>
+        <w:rPr>
+          <w:rFonts w:asciiTheme="minorHAnsi" w:hAnsiTheme="minorHAnsi" w:cstheme="minorHAnsi"/>
+        </w:rPr>
+        <w:t xml:space="preserve">la traducción de llamadas surge la pregunta: ¿Cómo trabajan estos adapters con la aplicación del usuario? Hasta ahora </w:t>
       </w:r>
       <w:r>
         <w:rPr>
@@ -8221,7 +8088,26 @@
         <w:rPr>
           <w:rFonts w:asciiTheme="minorHAnsi" w:hAnsiTheme="minorHAnsi" w:cstheme="minorHAnsi"/>
         </w:rPr>
-        <w:t xml:space="preserve">cómo se haría esto de manera cómoda para el usuario. Para dar una respuesta entra en escena el ultimo módulo de la plataforma, el modulo cargador de adapters. Teniendo en cuenta que el usuario ya cuenta con una aplicación diseñada y programada para trabajar con una tecnología X, este módulo debe ser capaz de tomar cada adapter necesario e inyectar sus métodos dentro de dicha aplicación manteniendo en un mínimo las modificaciones de código y configuración. Si se logra esto, el usuario no se vería obligado a cambiar su diseño / código ya probado y tan solo necesitaría familiarizarse con el uso de un módulo de nuestra plataforma. </w:t>
+        <w:t xml:space="preserve">cómo se haría esto de manera cómoda para el usuario. Para dar una respuesta entra en escena el ultimo módulo de la plataforma, el modulo </w:t>
+      </w:r>
+      <w:r>
+        <w:rPr>
+          <w:rFonts w:asciiTheme="minorHAnsi" w:hAnsiTheme="minorHAnsi" w:cstheme="minorHAnsi"/>
+        </w:rPr>
+        <w:lastRenderedPageBreak/>
+        <w:t xml:space="preserve">cargador de adapters. Teniendo en cuenta que el usuario ya cuenta con una aplicación diseñada y programada para trabajar con una tecnología X, este módulo debe ser capaz de tomar cada adapter necesario e inyectar sus métodos dentro de dicha aplicación manteniendo </w:t>
+      </w:r>
+      <w:r>
+        <w:rPr>
+          <w:rFonts w:asciiTheme="minorHAnsi" w:hAnsiTheme="minorHAnsi" w:cstheme="minorHAnsi"/>
+        </w:rPr>
+        <w:t>al</w:t>
+      </w:r>
+      <w:r>
+        <w:rPr>
+          <w:rFonts w:asciiTheme="minorHAnsi" w:hAnsiTheme="minorHAnsi" w:cstheme="minorHAnsi"/>
+        </w:rPr>
+        <w:t xml:space="preserve"> mínimo las modificaciones de código y configuración. Si se logra esto, el usuario no se vería obligado a cambiar su diseño / código ya probado y tan solo necesitaría familiarizarse con el uso de un módulo de nuestra plataforma. </w:t>
       </w:r>
     </w:p>
     <w:p>
@@ -8255,7 +8141,19 @@
         <w:rPr>
           <w:rFonts w:asciiTheme="minorHAnsi" w:hAnsiTheme="minorHAnsi" w:cstheme="minorHAnsi"/>
         </w:rPr>
-        <w:t xml:space="preserve"> presenta una continuación para el ejemplo del adapter de jClouds, planteando en este contexto el modelo adoptado para realizar el reemplazo dinámico de llamadas.</w:t>
+        <w:t xml:space="preserve"> presenta una continuación para el</w:t>
+      </w:r>
+      <w:r>
+        <w:rPr>
+          <w:rFonts w:asciiTheme="minorHAnsi" w:hAnsiTheme="minorHAnsi" w:cstheme="minorHAnsi"/>
+        </w:rPr>
+        <w:t xml:space="preserve"> ejemplo del adapter de jClouds</w:t>
+      </w:r>
+      <w:r>
+        <w:rPr>
+          <w:rFonts w:asciiTheme="minorHAnsi" w:hAnsiTheme="minorHAnsi" w:cstheme="minorHAnsi"/>
+        </w:rPr>
+        <w:t xml:space="preserve"> planteando en este contexto el modelo adoptado para realizar el reemplazo dinámico de llamadas.</w:t>
       </w:r>
     </w:p>
     <w:p>
@@ -8277,8 +8175,9 @@
         <w:rPr>
           <w:rFonts w:asciiTheme="minorHAnsi" w:hAnsiTheme="minorHAnsi" w:cstheme="minorHAnsi"/>
           <w:noProof/>
-          <w:lang w:val="en-US"/>
-        </w:rPr>
+          <w:lang w:eastAsia="es-AR"/>
+        </w:rPr>
+        <w:lastRenderedPageBreak/>
         <w:drawing>
           <wp:inline distT="0" distB="0" distL="0" distR="0">
             <wp:extent cx="5829300" cy="7343775"/>
@@ -8297,10 +8196,10 @@
                     </pic:cNvPicPr>
                   </pic:nvPicPr>
                   <pic:blipFill>
-                    <a:blip r:embed="rId13">
+                    <a:blip r:embed="rId14">
                       <a:extLst>
                         <a:ext uri="{28A0092B-C50C-407E-A947-70E740481C1C}">
-                          <a14:useLocalDpi xmlns="" xmlns:wpc="http://schemas.microsoft.com/office/word/2010/wordprocessingCanvas" xmlns:mc="http://schemas.openxmlformats.org/markup-compatibility/2006" xmlns:o="urn:schemas-microsoft-com:office:office" xmlns:v="urn:schemas-microsoft-com:vml" xmlns:wp14="http://schemas.microsoft.com/office/word/2010/wordprocessingDrawing" xmlns:w10="urn:schemas-microsoft-com:office:word" xmlns:w="http://schemas.openxmlformats.org/wordprocessingml/2006/main" xmlns:w14="http://schemas.microsoft.com/office/word/2010/wordml" xmlns:wpg="http://schemas.microsoft.com/office/word/2010/wordprocessingGroup" xmlns:wpi="http://schemas.microsoft.com/office/word/2010/wordprocessingInk" xmlns:wps="http://schemas.microsoft.com/office/word/2010/wordprocessingShape" xmlns:a14="http://schemas.microsoft.com/office/drawing/2010/main" xmlns:arto="http://schemas.microsoft.com/office/word/2006/arto" val="0"/>
+                          <a14:useLocalDpi xmlns:a14="http://schemas.microsoft.com/office/drawing/2010/main" val="0"/>
                         </a:ext>
                       </a:extLst>
                     </a:blip>
@@ -8378,13 +8277,68 @@
         <w:rPr>
           <w:rFonts w:asciiTheme="minorHAnsi" w:hAnsiTheme="minorHAnsi" w:cstheme="minorHAnsi"/>
         </w:rPr>
-        <w:t>e la aplicación del usuario yel framework utilizado</w:t>
-      </w:r>
-      <w:r>
-        <w:rPr>
-          <w:rFonts w:asciiTheme="minorHAnsi" w:hAnsiTheme="minorHAnsi" w:cstheme="minorHAnsi"/>
-        </w:rPr>
-        <w:t xml:space="preserve">. De esta manera el usuario solo debe tener conocimiento del módulo cargador y como configurarlo, lo que se traduce en simpleza a la hora de utilizar la plataforma. Puertas adentro el cargador debe encargarse de detectar cada llamada a jClouds para poder traducirlas por medio del adapter. Cada una de estas llamadas es reemplazada por una llamada del adapter que posea la misma signatura pero sólo si el método fue implementado. Por ejemplo, una llamada “JClouds.uploadFile (file)” se traduciría en “JCloudsAdapter.uploadFile (file)”. Internamente el adapter trabaja con los servicios del módulo de abstracción de servicios y con el mismo jClouds para poder mantener todos los objetos que espera el código del usuario.Una vez que se realizan todos los reemplazos estamos en condiciones de retornar el código modificado para utilizar los adapters. </w:t>
+        <w:t>e la aplicación del usuario y</w:t>
+      </w:r>
+      <w:r>
+        <w:rPr>
+          <w:rFonts w:asciiTheme="minorHAnsi" w:hAnsiTheme="minorHAnsi" w:cstheme="minorHAnsi"/>
+        </w:rPr>
+        <w:t xml:space="preserve"> </w:t>
+      </w:r>
+      <w:r>
+        <w:rPr>
+          <w:rFonts w:asciiTheme="minorHAnsi" w:hAnsiTheme="minorHAnsi" w:cstheme="minorHAnsi"/>
+        </w:rPr>
+        <w:t>el framework utilizado</w:t>
+      </w:r>
+      <w:r>
+        <w:rPr>
+          <w:rFonts w:asciiTheme="minorHAnsi" w:hAnsiTheme="minorHAnsi" w:cstheme="minorHAnsi"/>
+        </w:rPr>
+        <w:t>. De esta manera el usuario s</w:t>
+      </w:r>
+      <w:r>
+        <w:rPr>
+          <w:rFonts w:asciiTheme="minorHAnsi" w:hAnsiTheme="minorHAnsi" w:cstheme="minorHAnsi"/>
+        </w:rPr>
+        <w:t>ó</w:t>
+      </w:r>
+      <w:r>
+        <w:rPr>
+          <w:rFonts w:asciiTheme="minorHAnsi" w:hAnsiTheme="minorHAnsi" w:cstheme="minorHAnsi"/>
+        </w:rPr>
+        <w:t>lo debe tener conoc</w:t>
+      </w:r>
+      <w:r>
+        <w:rPr>
+          <w:rFonts w:asciiTheme="minorHAnsi" w:hAnsiTheme="minorHAnsi" w:cstheme="minorHAnsi"/>
+        </w:rPr>
+        <w:t xml:space="preserve">imiento del módulo cargador y </w:t>
+      </w:r>
+      <w:r>
+        <w:rPr>
+          <w:rFonts w:asciiTheme="minorHAnsi" w:hAnsiTheme="minorHAnsi" w:cstheme="minorHAnsi"/>
+        </w:rPr>
+        <w:lastRenderedPageBreak/>
+        <w:t>có</w:t>
+      </w:r>
+      <w:r>
+        <w:rPr>
+          <w:rFonts w:asciiTheme="minorHAnsi" w:hAnsiTheme="minorHAnsi" w:cstheme="minorHAnsi"/>
+        </w:rPr>
+        <w:t>mo</w:t>
+      </w:r>
+      <w:r>
+        <w:rPr>
+          <w:rFonts w:asciiTheme="minorHAnsi" w:hAnsiTheme="minorHAnsi" w:cstheme="minorHAnsi"/>
+        </w:rPr>
+        <w:t xml:space="preserve"> </w:t>
+      </w:r>
+      <w:r>
+        <w:rPr>
+          <w:rFonts w:asciiTheme="minorHAnsi" w:hAnsiTheme="minorHAnsi" w:cstheme="minorHAnsi"/>
+        </w:rPr>
+        <w:t xml:space="preserve">configurarlo, lo que se traduce en simpleza a la hora de utilizar la plataforma. Puertas adentro el cargador debe encargarse de detectar cada llamada a jClouds para poder traducirlas por medio del adapter. Cada una de estas llamadas es reemplazada por una llamada del adapter que posea la misma signatura pero sólo si el método fue implementado. Por ejemplo, una llamada “JClouds.uploadFile (file)” se traduciría en “JCloudsAdapter.uploadFile (file)”. Internamente el adapter trabaja con los servicios del módulo de abstracción de servicios y con el mismo jClouds para poder mantener todos los objetos que espera el código del usuario.Una vez que se realizan todos los reemplazos estamos en condiciones de retornar el código modificado para utilizar los adapters. </w:t>
       </w:r>
       <w:r>
         <w:rPr>
@@ -8438,8 +8392,9 @@
         <w:rPr>
           <w:rFonts w:asciiTheme="minorHAnsi" w:hAnsiTheme="minorHAnsi" w:cstheme="minorHAnsi"/>
           <w:noProof/>
-          <w:lang w:val="en-US"/>
-        </w:rPr>
+          <w:lang w:eastAsia="es-AR"/>
+        </w:rPr>
+        <w:lastRenderedPageBreak/>
         <w:drawing>
           <wp:inline distT="0" distB="0" distL="0" distR="0">
             <wp:extent cx="5939790" cy="6623685"/>
@@ -8458,10 +8413,10 @@
                     </pic:cNvPicPr>
                   </pic:nvPicPr>
                   <pic:blipFill>
-                    <a:blip r:embed="rId14">
+                    <a:blip r:embed="rId15">
                       <a:extLst>
                         <a:ext uri="{28A0092B-C50C-407E-A947-70E740481C1C}">
-                          <a14:useLocalDpi xmlns="" xmlns:wpc="http://schemas.microsoft.com/office/word/2010/wordprocessingCanvas" xmlns:mc="http://schemas.openxmlformats.org/markup-compatibility/2006" xmlns:o="urn:schemas-microsoft-com:office:office" xmlns:v="urn:schemas-microsoft-com:vml" xmlns:wp14="http://schemas.microsoft.com/office/word/2010/wordprocessingDrawing" xmlns:w10="urn:schemas-microsoft-com:office:word" xmlns:w="http://schemas.openxmlformats.org/wordprocessingml/2006/main" xmlns:w14="http://schemas.microsoft.com/office/word/2010/wordml" xmlns:wpg="http://schemas.microsoft.com/office/word/2010/wordprocessingGroup" xmlns:wpi="http://schemas.microsoft.com/office/word/2010/wordprocessingInk" xmlns:wps="http://schemas.microsoft.com/office/word/2010/wordprocessingShape" xmlns:a14="http://schemas.microsoft.com/office/drawing/2010/main" xmlns:arto="http://schemas.microsoft.com/office/word/2006/arto" val="0"/>
+                          <a14:useLocalDpi xmlns:a14="http://schemas.microsoft.com/office/drawing/2010/main" val="0"/>
                         </a:ext>
                       </a:extLst>
                     </a:blip>
@@ -8531,7 +8486,21 @@
         <w:rPr>
           <w:rFonts w:asciiTheme="minorHAnsi" w:hAnsiTheme="minorHAnsi" w:cstheme="minorHAnsi"/>
         </w:rPr>
-        <w:t xml:space="preserve">Como se puede apreciar, el circuito básico de la aplicación original del usuario (líneas punteadas) se mantiene intacto con respecto a la aplicación original. El nuevo framework, por medio de su configuración y el adapter seleccionado, inyecta sus métodos para reemplazar los utilizados por la aplicación del usuario. A partir de ese momento, el método “save” invocado por la aplicación pasa a ser el método “save” interceptado. Si el usuario desea cambiar el proveedor de </w:t>
+        <w:t xml:space="preserve">Como se puede apreciar, el circuito básico de la aplicación original del usuario (líneas punteadas) se mantiene intacto con respecto a la </w:t>
+      </w:r>
+      <w:r>
+        <w:rPr>
+          <w:rFonts w:asciiTheme="minorHAnsi" w:hAnsiTheme="minorHAnsi" w:cstheme="minorHAnsi"/>
+        </w:rPr>
+        <w:t>nueva implementación</w:t>
+      </w:r>
+      <w:bookmarkStart w:id="8" w:name="_GoBack"/>
+      <w:bookmarkEnd w:id="8"/>
+      <w:r>
+        <w:rPr>
+          <w:rFonts w:asciiTheme="minorHAnsi" w:hAnsiTheme="minorHAnsi" w:cstheme="minorHAnsi"/>
+        </w:rPr>
+        <w:t xml:space="preserve">. El nuevo framework, por medio de su configuración y el adapter seleccionado, inyecta sus métodos para reemplazar los utilizados por la aplicación del usuario. A partir de ese momento, el método “save” invocado por la aplicación pasa a ser el método “save” interceptado. Si el usuario desea cambiar el proveedor de </w:t>
       </w:r>
       <w:r>
         <w:rPr>
@@ -8557,7 +8526,7 @@
 </file>
 
 <file path=word/numbering.xml><?xml version="1.0" encoding="utf-8"?>
-<w:numbering xmlns:ve="http://schemas.openxmlformats.org/markup-compatibility/2006" xmlns:o="urn:schemas-microsoft-com:office:office" xmlns:r="http://schemas.openxmlformats.org/officeDocument/2006/relationships" xmlns:m="http://schemas.openxmlformats.org/officeDocument/2006/math" xmlns:v="urn:schemas-microsoft-com:vml" xmlns:wp="http://schemas.openxmlformats.org/drawingml/2006/wordprocessingDrawing" xmlns:w10="urn:schemas-microsoft-com:office:word" xmlns:w="http://schemas.openxmlformats.org/wordprocessingml/2006/main" xmlns:wne="http://schemas.microsoft.com/office/word/2006/wordml">
+<w:numbering xmlns:wpc="http://schemas.microsoft.com/office/word/2010/wordprocessingCanvas" xmlns:mc="http://schemas.openxmlformats.org/markup-compatibility/2006" xmlns:o="urn:schemas-microsoft-com:office:office" xmlns:r="http://schemas.openxmlformats.org/officeDocument/2006/relationships" xmlns:m="http://schemas.openxmlformats.org/officeDocument/2006/math" xmlns:v="urn:schemas-microsoft-com:vml" xmlns:wp14="http://schemas.microsoft.com/office/word/2010/wordprocessingDrawing" xmlns:wp="http://schemas.openxmlformats.org/drawingml/2006/wordprocessingDrawing" xmlns:w10="urn:schemas-microsoft-com:office:word" xmlns:w="http://schemas.openxmlformats.org/wordprocessingml/2006/main" xmlns:w14="http://schemas.microsoft.com/office/word/2010/wordml" xmlns:wpg="http://schemas.microsoft.com/office/word/2010/wordprocessingGroup" xmlns:wpi="http://schemas.microsoft.com/office/word/2010/wordprocessingInk" xmlns:wne="http://schemas.microsoft.com/office/word/2006/wordml" xmlns:wps="http://schemas.microsoft.com/office/word/2010/wordprocessingShape" mc:Ignorable="w14 wp14">
   <w:abstractNum w:abstractNumId="0">
     <w:nsid w:val="75EC3527"/>
     <w:multiLevelType w:val="hybridMultilevel"/>
@@ -8651,7 +8620,7 @@
 </file>
 
 <file path=word/styles.xml><?xml version="1.0" encoding="utf-8"?>
-<w:styles xmlns:r="http://schemas.openxmlformats.org/officeDocument/2006/relationships" xmlns:w="http://schemas.openxmlformats.org/wordprocessingml/2006/main">
+<w:styles xmlns:mc="http://schemas.openxmlformats.org/markup-compatibility/2006" xmlns:r="http://schemas.openxmlformats.org/officeDocument/2006/relationships" xmlns:w="http://schemas.openxmlformats.org/wordprocessingml/2006/main" xmlns:w14="http://schemas.microsoft.com/office/word/2010/wordml" mc:Ignorable="w14">
   <w:docDefaults>
     <w:rPrDefault>
       <w:rPr>
@@ -8935,7 +8904,6 @@
     <w:uiPriority w:val="99"/>
     <w:semiHidden/>
     <w:unhideWhenUsed/>
-    <w:qFormat/>
     <w:tblPr>
       <w:tblInd w:w="0" w:type="dxa"/>
       <w:tblCellMar>
@@ -9185,6 +9153,196 @@
       <w:bCs/>
       <w:color w:val="000000"/>
     </w:rPr>
+  </w:style>
+</w:styles>
+</file>
+
+<file path=word/stylesWithEffects.xml><?xml version="1.0" encoding="utf-8"?>
+<w:styles xmlns:wpc="http://schemas.microsoft.com/office/word/2010/wordprocessingCanvas" xmlns:mc="http://schemas.openxmlformats.org/markup-compatibility/2006" xmlns:o="urn:schemas-microsoft-com:office:office" xmlns:r="http://schemas.openxmlformats.org/officeDocument/2006/relationships" xmlns:m="http://schemas.openxmlformats.org/officeDocument/2006/math" xmlns:v="urn:schemas-microsoft-com:vml" xmlns:wp14="http://schemas.microsoft.com/office/word/2010/wordprocessingDrawing" xmlns:wp="http://schemas.openxmlformats.org/drawingml/2006/wordprocessingDrawing" xmlns:w10="urn:schemas-microsoft-com:office:word" xmlns:w="http://schemas.openxmlformats.org/wordprocessingml/2006/main" xmlns:w14="http://schemas.microsoft.com/office/word/2010/wordml" xmlns:wpg="http://schemas.microsoft.com/office/word/2010/wordprocessingGroup" xmlns:wpi="http://schemas.microsoft.com/office/word/2010/wordprocessingInk" xmlns:wne="http://schemas.microsoft.com/office/word/2006/wordml" xmlns:wps="http://schemas.microsoft.com/office/word/2010/wordprocessingShape" mc:Ignorable="w14 wp14">
+  <w:docDefaults>
+    <w:rPrDefault>
+      <w:rPr>
+        <w:rFonts w:asciiTheme="minorHAnsi" w:eastAsiaTheme="minorEastAsia" w:hAnsiTheme="minorHAnsi" w:cstheme="minorBidi"/>
+        <w:sz w:val="22"/>
+        <w:szCs w:val="22"/>
+        <w:lang w:val="es-AR" w:eastAsia="es-AR" w:bidi="ar-SA"/>
+      </w:rPr>
+    </w:rPrDefault>
+    <w:pPrDefault>
+      <w:pPr>
+        <w:spacing w:after="200" w:line="276" w:lineRule="auto"/>
+      </w:pPr>
+    </w:pPrDefault>
+  </w:docDefaults>
+  <w:latentStyles w:defLockedState="0" w:defUIPriority="99" w:defSemiHidden="1" w:defUnhideWhenUsed="1" w:defQFormat="0" w:count="267">
+    <w:lsdException w:name="Normal" w:semiHidden="0" w:uiPriority="0" w:unhideWhenUsed="0" w:qFormat="1"/>
+    <w:lsdException w:name="heading 1" w:semiHidden="0" w:uiPriority="9" w:unhideWhenUsed="0" w:qFormat="1"/>
+    <w:lsdException w:name="heading 2" w:uiPriority="9" w:qFormat="1"/>
+    <w:lsdException w:name="heading 3" w:uiPriority="9" w:qFormat="1"/>
+    <w:lsdException w:name="heading 4" w:uiPriority="9" w:qFormat="1"/>
+    <w:lsdException w:name="heading 5" w:uiPriority="9" w:qFormat="1"/>
+    <w:lsdException w:name="heading 6" w:uiPriority="9" w:qFormat="1"/>
+    <w:lsdException w:name="heading 7" w:uiPriority="9" w:qFormat="1"/>
+    <w:lsdException w:name="heading 8" w:uiPriority="9" w:qFormat="1"/>
+    <w:lsdException w:name="heading 9" w:uiPriority="9" w:qFormat="1"/>
+    <w:lsdException w:name="toc 1" w:uiPriority="39"/>
+    <w:lsdException w:name="toc 2" w:uiPriority="39"/>
+    <w:lsdException w:name="toc 3" w:uiPriority="39"/>
+    <w:lsdException w:name="toc 4" w:uiPriority="39"/>
+    <w:lsdException w:name="toc 5" w:uiPriority="39"/>
+    <w:lsdException w:name="toc 6" w:uiPriority="39"/>
+    <w:lsdException w:name="toc 7" w:uiPriority="39"/>
+    <w:lsdException w:name="toc 8" w:uiPriority="39"/>
+    <w:lsdException w:name="toc 9" w:uiPriority="39"/>
+    <w:lsdException w:name="caption" w:uiPriority="35" w:qFormat="1"/>
+    <w:lsdException w:name="Title" w:semiHidden="0" w:uiPriority="10" w:unhideWhenUsed="0" w:qFormat="1"/>
+    <w:lsdException w:name="Default Paragraph Font" w:uiPriority="1"/>
+    <w:lsdException w:name="Subtitle" w:semiHidden="0" w:uiPriority="11" w:unhideWhenUsed="0" w:qFormat="1"/>
+    <w:lsdException w:name="Strong" w:semiHidden="0" w:uiPriority="22" w:unhideWhenUsed="0" w:qFormat="1"/>
+    <w:lsdException w:name="Emphasis" w:semiHidden="0" w:uiPriority="20" w:unhideWhenUsed="0" w:qFormat="1"/>
+    <w:lsdException w:name="Table Grid" w:semiHidden="0" w:uiPriority="59" w:unhideWhenUsed="0"/>
+    <w:lsdException w:name="Placeholder Text" w:unhideWhenUsed="0"/>
+    <w:lsdException w:name="No Spacing" w:semiHidden="0" w:uiPriority="1" w:unhideWhenUsed="0" w:qFormat="1"/>
+    <w:lsdException w:name="Light Shading" w:semiHidden="0" w:uiPriority="60" w:unhideWhenUsed="0"/>
+    <w:lsdException w:name="Light List" w:semiHidden="0" w:uiPriority="61" w:unhideWhenUsed="0"/>
+    <w:lsdException w:name="Light Grid" w:semiHidden="0" w:uiPriority="62" w:unhideWhenUsed="0"/>
+    <w:lsdException w:name="Medium Shading 1" w:semiHidden="0" w:uiPriority="63" w:unhideWhenUsed="0"/>
+    <w:lsdException w:name="Medium Shading 2" w:semiHidden="0" w:uiPriority="64" w:unhideWhenUsed="0"/>
+    <w:lsdException w:name="Medium List 1" w:semiHidden="0" w:uiPriority="65" w:unhideWhenUsed="0"/>
+    <w:lsdException w:name="Medium List 2" w:semiHidden="0" w:uiPriority="66" w:unhideWhenUsed="0"/>
+    <w:lsdException w:name="Medium Grid 1" w:semiHidden="0" w:uiPriority="67" w:unhideWhenUsed="0"/>
+    <w:lsdException w:name="Medium Grid 2" w:semiHidden="0" w:uiPriority="68" w:unhideWhenUsed="0"/>
+    <w:lsdException w:name="Medium Grid 3" w:semiHidden="0" w:uiPriority="69" w:unhideWhenUsed="0"/>
+    <w:lsdException w:name="Dark List" w:semiHidden="0" w:uiPriority="70" w:unhideWhenUsed="0"/>
+    <w:lsdException w:name="Colorful Shading" w:semiHidden="0" w:uiPriority="71" w:unhideWhenUsed="0"/>
+    <w:lsdException w:name="Colorful List" w:semiHidden="0" w:uiPriority="72" w:unhideWhenUsed="0"/>
+    <w:lsdException w:name="Colorful Grid" w:semiHidden="0" w:uiPriority="73" w:unhideWhenUsed="0"/>
+    <w:lsdException w:name="Light Shading Accent 1" w:semiHidden="0" w:uiPriority="60" w:unhideWhenUsed="0"/>
+    <w:lsdException w:name="Light List Accent 1" w:semiHidden="0" w:uiPriority="61" w:unhideWhenUsed="0"/>
+    <w:lsdException w:name="Light Grid Accent 1" w:semiHidden="0" w:uiPriority="62" w:unhideWhenUsed="0"/>
+    <w:lsdException w:name="Medium Shading 1 Accent 1" w:semiHidden="0" w:uiPriority="63" w:unhideWhenUsed="0"/>
+    <w:lsdException w:name="Medium Shading 2 Accent 1" w:semiHidden="0" w:uiPriority="64" w:unhideWhenUsed="0"/>
+    <w:lsdException w:name="Medium List 1 Accent 1" w:semiHidden="0" w:uiPriority="65" w:unhideWhenUsed="0"/>
+    <w:lsdException w:name="Revision" w:unhideWhenUsed="0"/>
+    <w:lsdException w:name="List Paragraph" w:semiHidden="0" w:uiPriority="34" w:unhideWhenUsed="0" w:qFormat="1"/>
+    <w:lsdException w:name="Quote" w:semiHidden="0" w:uiPriority="29" w:unhideWhenUsed="0" w:qFormat="1"/>
+    <w:lsdException w:name="Intense Quote" w:semiHidden="0" w:uiPriority="30" w:unhideWhenUsed="0" w:qFormat="1"/>
+    <w:lsdException w:name="Medium List 2 Accent 1" w:semiHidden="0" w:uiPriority="66" w:unhideWhenUsed="0"/>
+    <w:lsdException w:name="Medium Grid 1 Accent 1" w:semiHidden="0" w:uiPriority="67" w:unhideWhenUsed="0"/>
+    <w:lsdException w:name="Medium Grid 2 Accent 1" w:semiHidden="0" w:uiPriority="68" w:unhideWhenUsed="0"/>
+    <w:lsdException w:name="Medium Grid 3 Accent 1" w:semiHidden="0" w:uiPriority="69" w:unhideWhenUsed="0"/>
+    <w:lsdException w:name="Dark List Accent 1" w:semiHidden="0" w:uiPriority="70" w:unhideWhenUsed="0"/>
+    <w:lsdException w:name="Colorful Shading Accent 1" w:semiHidden="0" w:uiPriority="71" w:unhideWhenUsed="0"/>
+    <w:lsdException w:name="Colorful List Accent 1" w:semiHidden="0" w:uiPriority="72" w:unhideWhenUsed="0"/>
+    <w:lsdException w:name="Colorful Grid Accent 1" w:semiHidden="0" w:uiPriority="73" w:unhideWhenUsed="0"/>
+    <w:lsdException w:name="Light Shading Accent 2" w:semiHidden="0" w:uiPriority="60" w:unhideWhenUsed="0"/>
+    <w:lsdException w:name="Light List Accent 2" w:semiHidden="0" w:uiPriority="61" w:unhideWhenUsed="0"/>
+    <w:lsdException w:name="Light Grid Accent 2" w:semiHidden="0" w:uiPriority="62" w:unhideWhenUsed="0"/>
+    <w:lsdException w:name="Medium Shading 1 Accent 2" w:semiHidden="0" w:uiPriority="63" w:unhideWhenUsed="0"/>
+    <w:lsdException w:name="Medium Shading 2 Accent 2" w:semiHidden="0" w:uiPriority="64" w:unhideWhenUsed="0"/>
+    <w:lsdException w:name="Medium List 1 Accent 2" w:semiHidden="0" w:uiPriority="65" w:unhideWhenUsed="0"/>
+    <w:lsdException w:name="Medium List 2 Accent 2" w:semiHidden="0" w:uiPriority="66" w:unhideWhenUsed="0"/>
+    <w:lsdException w:name="Medium Grid 1 Accent 2" w:semiHidden="0" w:uiPriority="67" w:unhideWhenUsed="0"/>
+    <w:lsdException w:name="Medium Grid 2 Accent 2" w:semiHidden="0" w:uiPriority="68" w:unhideWhenUsed="0"/>
+    <w:lsdException w:name="Medium Grid 3 Accent 2" w:semiHidden="0" w:uiPriority="69" w:unhideWhenUsed="0"/>
+    <w:lsdException w:name="Dark List Accent 2" w:semiHidden="0" w:uiPriority="70" w:unhideWhenUsed="0"/>
+    <w:lsdException w:name="Colorful Shading Accent 2" w:semiHidden="0" w:uiPriority="71" w:unhideWhenUsed="0"/>
+    <w:lsdException w:name="Colorful List Accent 2" w:semiHidden="0" w:uiPriority="72" w:unhideWhenUsed="0"/>
+    <w:lsdException w:name="Colorful Grid Accent 2" w:semiHidden="0" w:uiPriority="73" w:unhideWhenUsed="0"/>
+    <w:lsdException w:name="Light Shading Accent 3" w:semiHidden="0" w:uiPriority="60" w:unhideWhenUsed="0"/>
+    <w:lsdException w:name="Light List Accent 3" w:semiHidden="0" w:uiPriority="61" w:unhideWhenUsed="0"/>
+    <w:lsdException w:name="Light Grid Accent 3" w:semiHidden="0" w:uiPriority="62" w:unhideWhenUsed="0"/>
+    <w:lsdException w:name="Medium Shading 1 Accent 3" w:semiHidden="0" w:uiPriority="63" w:unhideWhenUsed="0"/>
+    <w:lsdException w:name="Medium Shading 2 Accent 3" w:semiHidden="0" w:uiPriority="64" w:unhideWhenUsed="0"/>
+    <w:lsdException w:name="Medium List 1 Accent 3" w:semiHidden="0" w:uiPriority="65" w:unhideWhenUsed="0"/>
+    <w:lsdException w:name="Medium List 2 Accent 3" w:semiHidden="0" w:uiPriority="66" w:unhideWhenUsed="0"/>
+    <w:lsdException w:name="Medium Grid 1 Accent 3" w:semiHidden="0" w:uiPriority="67" w:unhideWhenUsed="0"/>
+    <w:lsdException w:name="Medium Grid 2 Accent 3" w:semiHidden="0" w:uiPriority="68" w:unhideWhenUsed="0"/>
+    <w:lsdException w:name="Medium Grid 3 Accent 3" w:semiHidden="0" w:uiPriority="69" w:unhideWhenUsed="0"/>
+    <w:lsdException w:name="Dark List Accent 3" w:semiHidden="0" w:uiPriority="70" w:unhideWhenUsed="0"/>
+    <w:lsdException w:name="Colorful Shading Accent 3" w:semiHidden="0" w:uiPriority="71" w:unhideWhenUsed="0"/>
+    <w:lsdException w:name="Colorful List Accent 3" w:semiHidden="0" w:uiPriority="72" w:unhideWhenUsed="0"/>
+    <w:lsdException w:name="Colorful Grid Accent 3" w:semiHidden="0" w:uiPriority="73" w:unhideWhenUsed="0"/>
+    <w:lsdException w:name="Light Shading Accent 4" w:semiHidden="0" w:uiPriority="60" w:unhideWhenUsed="0"/>
+    <w:lsdException w:name="Light List Accent 4" w:semiHidden="0" w:uiPriority="61" w:unhideWhenUsed="0"/>
+    <w:lsdException w:name="Light Grid Accent 4" w:semiHidden="0" w:uiPriority="62" w:unhideWhenUsed="0"/>
+    <w:lsdException w:name="Medium Shading 1 Accent 4" w:semiHidden="0" w:uiPriority="63" w:unhideWhenUsed="0"/>
+    <w:lsdException w:name="Medium Shading 2 Accent 4" w:semiHidden="0" w:uiPriority="64" w:unhideWhenUsed="0"/>
+    <w:lsdException w:name="Medium List 1 Accent 4" w:semiHidden="0" w:uiPriority="65" w:unhideWhenUsed="0"/>
+    <w:lsdException w:name="Medium List 2 Accent 4" w:semiHidden="0" w:uiPriority="66" w:unhideWhenUsed="0"/>
+    <w:lsdException w:name="Medium Grid 1 Accent 4" w:semiHidden="0" w:uiPriority="67" w:unhideWhenUsed="0"/>
+    <w:lsdException w:name="Medium Grid 2 Accent 4" w:semiHidden="0" w:uiPriority="68" w:unhideWhenUsed="0"/>
+    <w:lsdException w:name="Medium Grid 3 Accent 4" w:semiHidden="0" w:uiPriority="69" w:unhideWhenUsed="0"/>
+    <w:lsdException w:name="Dark List Accent 4" w:semiHidden="0" w:uiPriority="70" w:unhideWhenUsed="0"/>
+    <w:lsdException w:name="Colorful Shading Accent 4" w:semiHidden="0" w:uiPriority="71" w:unhideWhenUsed="0"/>
+    <w:lsdException w:name="Colorful List Accent 4" w:semiHidden="0" w:uiPriority="72" w:unhideWhenUsed="0"/>
+    <w:lsdException w:name="Colorful Grid Accent 4" w:semiHidden="0" w:uiPriority="73" w:unhideWhenUsed="0"/>
+    <w:lsdException w:name="Light Shading Accent 5" w:semiHidden="0" w:uiPriority="60" w:unhideWhenUsed="0"/>
+    <w:lsdException w:name="Light List Accent 5" w:semiHidden="0" w:uiPriority="61" w:unhideWhenUsed="0"/>
+    <w:lsdException w:name="Light Grid Accent 5" w:semiHidden="0" w:uiPriority="62" w:unhideWhenUsed="0"/>
+    <w:lsdException w:name="Medium Shading 1 Accent 5" w:semiHidden="0" w:uiPriority="63" w:unhideWhenUsed="0"/>
+    <w:lsdException w:name="Medium Shading 2 Accent 5" w:semiHidden="0" w:uiPriority="64" w:unhideWhenUsed="0"/>
+    <w:lsdException w:name="Medium List 1 Accent 5" w:semiHidden="0" w:uiPriority="65" w:unhideWhenUsed="0"/>
+    <w:lsdException w:name="Medium List 2 Accent 5" w:semiHidden="0" w:uiPriority="66" w:unhideWhenUsed="0"/>
+    <w:lsdException w:name="Medium Grid 1 Accent 5" w:semiHidden="0" w:uiPriority="67" w:unhideWhenUsed="0"/>
+    <w:lsdException w:name="Medium Grid 2 Accent 5" w:semiHidden="0" w:uiPriority="68" w:unhideWhenUsed="0"/>
+    <w:lsdException w:name="Medium Grid 3 Accent 5" w:semiHidden="0" w:uiPriority="69" w:unhideWhenUsed="0"/>
+    <w:lsdException w:name="Dark List Accent 5" w:semiHidden="0" w:uiPriority="70" w:unhideWhenUsed="0"/>
+    <w:lsdException w:name="Colorful Shading Accent 5" w:semiHidden="0" w:uiPriority="71" w:unhideWhenUsed="0"/>
+    <w:lsdException w:name="Colorful List Accent 5" w:semiHidden="0" w:uiPriority="72" w:unhideWhenUsed="0"/>
+    <w:lsdException w:name="Colorful Grid Accent 5" w:semiHidden="0" w:uiPriority="73" w:unhideWhenUsed="0"/>
+    <w:lsdException w:name="Light Shading Accent 6" w:semiHidden="0" w:uiPriority="60" w:unhideWhenUsed="0"/>
+    <w:lsdException w:name="Light List Accent 6" w:semiHidden="0" w:uiPriority="61" w:unhideWhenUsed="0"/>
+    <w:lsdException w:name="Light Grid Accent 6" w:semiHidden="0" w:uiPriority="62" w:unhideWhenUsed="0"/>
+    <w:lsdException w:name="Medium Shading 1 Accent 6" w:semiHidden="0" w:uiPriority="63" w:unhideWhenUsed="0"/>
+    <w:lsdException w:name="Medium Shading 2 Accent 6" w:semiHidden="0" w:uiPriority="64" w:unhideWhenUsed="0"/>
+    <w:lsdException w:name="Medium List 1 Accent 6" w:semiHidden="0" w:uiPriority="65" w:unhideWhenUsed="0"/>
+    <w:lsdException w:name="Medium List 2 Accent 6" w:semiHidden="0" w:uiPriority="66" w:unhideWhenUsed="0"/>
+    <w:lsdException w:name="Medium Grid 1 Accent 6" w:semiHidden="0" w:uiPriority="67" w:unhideWhenUsed="0"/>
+    <w:lsdException w:name="Medium Grid 2 Accent 6" w:semiHidden="0" w:uiPriority="68" w:unhideWhenUsed="0"/>
+    <w:lsdException w:name="Medium Grid 3 Accent 6" w:semiHidden="0" w:uiPriority="69" w:unhideWhenUsed="0"/>
+    <w:lsdException w:name="Dark List Accent 6" w:semiHidden="0" w:uiPriority="70" w:unhideWhenUsed="0"/>
+    <w:lsdException w:name="Colorful Shading Accent 6" w:semiHidden="0" w:uiPriority="71" w:unhideWhenUsed="0"/>
+    <w:lsdException w:name="Colorful List Accent 6" w:semiHidden="0" w:uiPriority="72" w:unhideWhenUsed="0"/>
+    <w:lsdException w:name="Colorful Grid Accent 6" w:semiHidden="0" w:uiPriority="73" w:unhideWhenUsed="0"/>
+    <w:lsdException w:name="Subtle Emphasis" w:semiHidden="0" w:uiPriority="19" w:unhideWhenUsed="0" w:qFormat="1"/>
+    <w:lsdException w:name="Intense Emphasis" w:semiHidden="0" w:uiPriority="21" w:unhideWhenUsed="0" w:qFormat="1"/>
+    <w:lsdException w:name="Subtle Reference" w:semiHidden="0" w:uiPriority="31" w:unhideWhenUsed="0" w:qFormat="1"/>
+    <w:lsdException w:name="Intense Reference" w:semiHidden="0" w:uiPriority="32" w:unhideWhenUsed="0" w:qFormat="1"/>
+    <w:lsdException w:name="Book Title" w:semiHidden="0" w:uiPriority="33" w:unhideWhenUsed="0" w:qFormat="1"/>
+    <w:lsdException w:name="Bibliography" w:uiPriority="37"/>
+    <w:lsdException w:name="TOC Heading" w:uiPriority="39" w:qFormat="1"/>
+  </w:latentStyles>
+  <w:style w:type="paragraph" w:default="1" w:styleId="Normal">
+    <w:name w:val="Normal"/>
+    <w:qFormat/>
+  </w:style>
+  <w:style w:type="character" w:default="1" w:styleId="DefaultParagraphFont">
+    <w:name w:val="Default Paragraph Font"/>
+    <w:uiPriority w:val="1"/>
+    <w:semiHidden/>
+    <w:unhideWhenUsed/>
+  </w:style>
+  <w:style w:type="table" w:default="1" w:styleId="TableNormal">
+    <w:name w:val="Normal Table"/>
+    <w:uiPriority w:val="99"/>
+    <w:semiHidden/>
+    <w:unhideWhenUsed/>
+    <w:tblPr>
+      <w:tblInd w:w="0" w:type="dxa"/>
+      <w:tblCellMar>
+        <w:top w:w="0" w:type="dxa"/>
+        <w:left w:w="108" w:type="dxa"/>
+        <w:bottom w:w="0" w:type="dxa"/>
+        <w:right w:w="108" w:type="dxa"/>
+      </w:tblCellMar>
+    </w:tblPr>
+  </w:style>
+  <w:style w:type="numbering" w:default="1" w:styleId="NoList">
+    <w:name w:val="No List"/>
+    <w:uiPriority w:val="99"/>
+    <w:semiHidden/>
+    <w:unhideWhenUsed/>
   </w:style>
 </w:styles>
 </file>
@@ -9479,7 +9637,7 @@
 </file>
 
 <file path=customXml/itemProps1.xml><?xml version="1.0" encoding="utf-8"?>
-<ds:datastoreItem xmlns:ds="http://schemas.openxmlformats.org/officeDocument/2006/customXml" ds:itemID="{B23CB209-2FCA-4759-BFD9-C508EE15DEB2}">
+<ds:datastoreItem xmlns:ds="http://schemas.openxmlformats.org/officeDocument/2006/customXml" ds:itemID="{09A92F64-DC92-48CB-B2C0-DB8F4FF55D75}">
   <ds:schemaRefs>
     <ds:schemaRef ds:uri="http://schemas.openxmlformats.org/officeDocument/2006/bibliography"/>
   </ds:schemaRefs>

</xml_diff>

<commit_message>
Removido el uso de futuro y condicional :)
</commit_message>
<xml_diff>
--- a/docs/Capítulo 2 - Enfoque.docx
+++ b/docs/Capítulo 2 - Enfoque.docx
@@ -45,7 +45,13 @@
         <w:rPr>
           <w:rFonts w:asciiTheme="minorHAnsi" w:hAnsiTheme="minorHAnsi" w:cstheme="minorHAnsi"/>
         </w:rPr>
-        <w:t xml:space="preserve"> Se pondrá énfasis en facilitar la migración entre protocolos y entre frameworks, intentando en todo momento mantener los cambios de código al mínimo. </w:t>
+        <w:t xml:space="preserve"> Se pone</w:t>
+      </w:r>
+      <w:r>
+        <w:rPr>
+          <w:rFonts w:asciiTheme="minorHAnsi" w:hAnsiTheme="minorHAnsi" w:cstheme="minorHAnsi"/>
+        </w:rPr>
+        <w:t xml:space="preserve"> énfasis en facilitar la migración entre protocolos y entre frameworks, intentando en todo momento mantener los cambios de código al mínimo. </w:t>
       </w:r>
     </w:p>
     <w:p>
@@ -137,7 +143,19 @@
         <w:rPr>
           <w:rFonts w:asciiTheme="minorHAnsi" w:hAnsiTheme="minorHAnsi" w:cstheme="minorHAnsi"/>
         </w:rPr>
-        <w:t xml:space="preserve">muestra la operatoria de este enfoque. El primer paso consistiría en configurar la aplicación del usuario para que utilice el class </w:t>
+        <w:t xml:space="preserve">muestra la operatoria de este </w:t>
+      </w:r>
+      <w:r>
+        <w:rPr>
+          <w:rFonts w:asciiTheme="minorHAnsi" w:hAnsiTheme="minorHAnsi" w:cstheme="minorHAnsi"/>
+        </w:rPr>
+        <w:t>enfoque. El primer paso consiste</w:t>
+      </w:r>
+      <w:r>
+        <w:rPr>
+          <w:rFonts w:asciiTheme="minorHAnsi" w:hAnsiTheme="minorHAnsi" w:cstheme="minorHAnsi"/>
+        </w:rPr>
+        <w:t xml:space="preserve"> en configurar la aplicación del usuario para que utilice el class </w:t>
       </w:r>
       <w:proofErr w:type="spellStart"/>
       <w:r>
@@ -177,7 +195,19 @@
         <w:rPr>
           <w:rFonts w:asciiTheme="minorHAnsi" w:hAnsiTheme="minorHAnsi" w:cstheme="minorHAnsi"/>
         </w:rPr>
-        <w:t>Dada la configuración de la plataforma de servicios en cloud cada método será redirigido al proveedor necesario.</w:t>
+        <w:t xml:space="preserve">Dada la configuración de la plataforma de servicios en cloud cada método </w:t>
+      </w:r>
+      <w:r>
+        <w:rPr>
+          <w:rFonts w:asciiTheme="minorHAnsi" w:hAnsiTheme="minorHAnsi" w:cstheme="minorHAnsi"/>
+        </w:rPr>
+        <w:t>es</w:t>
+      </w:r>
+      <w:r>
+        <w:rPr>
+          <w:rFonts w:asciiTheme="minorHAnsi" w:hAnsiTheme="minorHAnsi" w:cstheme="minorHAnsi"/>
+        </w:rPr>
+        <w:t xml:space="preserve"> redirigido al proveedor necesario.</w:t>
       </w:r>
     </w:p>
     <w:p>
@@ -303,14 +333,50 @@
         <w:rPr>
           <w:rFonts w:asciiTheme="minorHAnsi" w:hAnsiTheme="minorHAnsi" w:cstheme="minorHAnsi"/>
         </w:rPr>
-        <w:t xml:space="preserve">. El módulo de abstracción de servicios será el encargado de proveer interfaces comunes a los servicios de cada proveedor (por ejemplo almacenamiento). Un desarrollador podrá usar estas interfaces para codificar una aplicación sin atarse a la API de un proveedor particular. Los módulos de adapters y cargador de adapters tienen la misión de solucionar el problema de migrar una aplicación ya codificada. </w:t>
+        <w:t xml:space="preserve">. El módulo de abstracción de servicios </w:t>
+      </w:r>
+      <w:r>
+        <w:rPr>
+          <w:rFonts w:asciiTheme="minorHAnsi" w:hAnsiTheme="minorHAnsi" w:cstheme="minorHAnsi"/>
+        </w:rPr>
+        <w:t>es</w:t>
+      </w:r>
+      <w:r>
+        <w:rPr>
+          <w:rFonts w:asciiTheme="minorHAnsi" w:hAnsiTheme="minorHAnsi" w:cstheme="minorHAnsi"/>
+        </w:rPr>
+        <w:t xml:space="preserve"> el encargado de proveer interfaces comunes a los servicios de cada proveedor (por ejemplo almacenamiento). Un desarrollador </w:t>
+      </w:r>
+      <w:r>
+        <w:rPr>
+          <w:rFonts w:asciiTheme="minorHAnsi" w:hAnsiTheme="minorHAnsi" w:cstheme="minorHAnsi"/>
+        </w:rPr>
+        <w:t>puede</w:t>
+      </w:r>
+      <w:r>
+        <w:rPr>
+          <w:rFonts w:asciiTheme="minorHAnsi" w:hAnsiTheme="minorHAnsi" w:cstheme="minorHAnsi"/>
+        </w:rPr>
+        <w:t xml:space="preserve"> usar estas interfaces para codificar una aplicación sin atarse a la API de un proveedor particular. Los módulos de adapters y cargador de adapters tienen la misión de solucionar el problema de migrar una aplicación ya codificada. </w:t>
       </w:r>
       <w:r>
         <w:rPr>
           <w:rFonts w:asciiTheme="minorHAnsi" w:hAnsiTheme="minorHAnsi" w:cstheme="minorHAnsi"/>
         </w:rPr>
         <w:lastRenderedPageBreak/>
-        <w:t>El módulo de adapters se compone de diversos adaptadores, cada uno de los cuales hace de puente entre una herramienta particular (API de un proveedor, otro framework, etc.) y el módulo de abstracción de servicios de nuestra plataforma. Por último, el modulo cargador de adapters será el encargado de inyectar las invocaciones necesarias en la aplicación del usuario de manera transparente haciendo uso de los adapters.</w:t>
+        <w:t xml:space="preserve">El módulo de adapters se compone de diversos adaptadores, cada uno de los cuales hace de puente entre una herramienta particular (API de un proveedor, otro framework, etc.) y el módulo de abstracción de servicios de nuestra plataforma. Por último, el modulo cargador de adapters </w:t>
+      </w:r>
+      <w:r>
+        <w:rPr>
+          <w:rFonts w:asciiTheme="minorHAnsi" w:hAnsiTheme="minorHAnsi" w:cstheme="minorHAnsi"/>
+        </w:rPr>
+        <w:t>es</w:t>
+      </w:r>
+      <w:r>
+        <w:rPr>
+          <w:rFonts w:asciiTheme="minorHAnsi" w:hAnsiTheme="minorHAnsi" w:cstheme="minorHAnsi"/>
+        </w:rPr>
+        <w:t xml:space="preserve"> el encargado de inyectar las invocaciones necesarias en la aplicación del usuario de manera transparente haciendo uso de los adapters.</w:t>
       </w:r>
     </w:p>
     <w:p>
@@ -444,7 +510,19 @@
         <w:rPr>
           <w:rFonts w:asciiTheme="minorHAnsi" w:hAnsiTheme="minorHAnsi" w:cstheme="minorHAnsi"/>
         </w:rPr>
-        <w:t xml:space="preserve">Para facilitar el acceso a las notas los diseñadores de la aplicación decidieron utilizar un servicio de almacenamiento en cloud. Luego de realizar un relevamiento de la oferta de distintos proveedores, se selecciona a uno de ellos y se procede a integrar su API resultando en un flujo similar al presentado en la </w:t>
+        <w:t>Para facilitar el acceso a las notas los diseñadores de la aplicación decidieron utilizar un servicio de almacenamiento en cloud. Luego de realizar un relevamiento de la oferta de distintos proveedores, se seleccion</w:t>
+      </w:r>
+      <w:r>
+        <w:rPr>
+          <w:rFonts w:asciiTheme="minorHAnsi" w:hAnsiTheme="minorHAnsi" w:cstheme="minorHAnsi"/>
+        </w:rPr>
+        <w:t>a</w:t>
+      </w:r>
+      <w:r>
+        <w:rPr>
+          <w:rFonts w:asciiTheme="minorHAnsi" w:hAnsiTheme="minorHAnsi" w:cstheme="minorHAnsi"/>
+        </w:rPr>
+        <w:t xml:space="preserve"> a uno de ellos y se procede a integrar su API resultando en un flujo similar al presentado en la </w:t>
       </w:r>
       <w:r>
         <w:rPr>
@@ -588,7 +666,25 @@
         <w:rPr>
           <w:rFonts w:asciiTheme="minorHAnsi" w:hAnsiTheme="minorHAnsi" w:cstheme="minorHAnsi"/>
         </w:rPr>
-        <w:t xml:space="preserve"> la aplicación. Para solucionar este problema sería necesario contar con un framework o aplicación que permita abstraer los servicios de distintos proveedores en una interface única. La idea sería</w:t>
+        <w:t xml:space="preserve"> la aplicación. Para solucionar este problema </w:t>
+      </w:r>
+      <w:r>
+        <w:rPr>
+          <w:rFonts w:asciiTheme="minorHAnsi" w:hAnsiTheme="minorHAnsi" w:cstheme="minorHAnsi"/>
+        </w:rPr>
+        <w:t>es</w:t>
+      </w:r>
+      <w:r>
+        <w:rPr>
+          <w:rFonts w:asciiTheme="minorHAnsi" w:hAnsiTheme="minorHAnsi" w:cstheme="minorHAnsi"/>
+        </w:rPr>
+        <w:t xml:space="preserve"> necesario contar con un framework o aplicación que permita abstraer los servicios de distintos proveedores en una interface única. La idea </w:t>
+      </w:r>
+      <w:r>
+        <w:rPr>
+          <w:rFonts w:asciiTheme="minorHAnsi" w:hAnsiTheme="minorHAnsi" w:cstheme="minorHAnsi"/>
+        </w:rPr>
+        <w:t>consiste en</w:t>
       </w:r>
       <w:ins w:id="0" w:author="Usuario" w:date="2012-08-09T10:25:00Z">
         <w:r>
@@ -602,7 +698,43 @@
         <w:rPr>
           <w:rFonts w:asciiTheme="minorHAnsi" w:hAnsiTheme="minorHAnsi" w:cstheme="minorHAnsi"/>
         </w:rPr>
-        <w:t>permitir que en cualquier momento el desarrollador pueda cambiar de proveedor sin necesidad de modificar el código de la aplicación. Para este fin sería útil contar con archivos de configuración que permitan modificar el proveedor utilizado sin la necesidad de realizar cambios en el código. También sería deseable contar con un mecanismo que facilite la migración en caso de tener una aplicación ya codificada como sucede en nuestro caso de ejemplo.</w:t>
+        <w:t xml:space="preserve">permitir que en cualquier momento el desarrollador pueda cambiar de proveedor sin necesidad de modificar el código de la aplicación. Para este fin </w:t>
+      </w:r>
+      <w:r>
+        <w:rPr>
+          <w:rFonts w:asciiTheme="minorHAnsi" w:hAnsiTheme="minorHAnsi" w:cstheme="minorHAnsi"/>
+        </w:rPr>
+        <w:t>también es</w:t>
+      </w:r>
+      <w:r>
+        <w:rPr>
+          <w:rFonts w:asciiTheme="minorHAnsi" w:hAnsiTheme="minorHAnsi" w:cstheme="minorHAnsi"/>
+        </w:rPr>
+        <w:t xml:space="preserve"> útil contar con archivos de configuración que permitan modificar el proveedor utilizado sin la necesidad de realizar cambios en el código. </w:t>
+      </w:r>
+      <w:r>
+        <w:rPr>
+          <w:rFonts w:asciiTheme="minorHAnsi" w:hAnsiTheme="minorHAnsi" w:cstheme="minorHAnsi"/>
+        </w:rPr>
+        <w:t>A su vez, t</w:t>
+      </w:r>
+      <w:r>
+        <w:rPr>
+          <w:rFonts w:asciiTheme="minorHAnsi" w:hAnsiTheme="minorHAnsi" w:cstheme="minorHAnsi"/>
+        </w:rPr>
+        <w:t xml:space="preserve">ambién </w:t>
+      </w:r>
+      <w:r>
+        <w:rPr>
+          <w:rFonts w:asciiTheme="minorHAnsi" w:hAnsiTheme="minorHAnsi" w:cstheme="minorHAnsi"/>
+        </w:rPr>
+        <w:t xml:space="preserve">es </w:t>
+      </w:r>
+      <w:r>
+        <w:rPr>
+          <w:rFonts w:asciiTheme="minorHAnsi" w:hAnsiTheme="minorHAnsi" w:cstheme="minorHAnsi"/>
+        </w:rPr>
+        <w:t>deseable contar con un mecanismo que facilite la migración en caso de tener una aplicación ya codificada como sucede en nuestro caso de ejemplo.</w:t>
       </w:r>
       <w:r>
         <w:rPr>
@@ -614,7 +746,19 @@
         <w:rPr>
           <w:rFonts w:asciiTheme="minorHAnsi" w:hAnsiTheme="minorHAnsi" w:cstheme="minorHAnsi"/>
         </w:rPr>
-        <w:t xml:space="preserve"> se desarrollara e implementara el uso de los módulos propuestos para la nueva plataforma. El primer paso será darle forma a la utilización del modulo de abstracción de servicios. Se tomaran en cuenta aspectos tales como configuración y migración entre protocolos. Para finalizar, se adoptara el uso del m</w:t>
+        <w:t xml:space="preserve"> se desarrollara el uso de los módulos propuestos para la nueva plataforma</w:t>
+      </w:r>
+      <w:r>
+        <w:rPr>
+          <w:rFonts w:asciiTheme="minorHAnsi" w:hAnsiTheme="minorHAnsi" w:cstheme="minorHAnsi"/>
+        </w:rPr>
+        <w:t xml:space="preserve"> en las secciones siguientes</w:t>
+      </w:r>
+      <w:r>
+        <w:rPr>
+          <w:rFonts w:asciiTheme="minorHAnsi" w:hAnsiTheme="minorHAnsi" w:cstheme="minorHAnsi"/>
+        </w:rPr>
+        <w:t>. El primer paso será darle forma a la utilización del modulo de abstracción de servicios. Se tomaran en cuenta aspectos tales como configuración y migración entre protocolos. Para finalizar, se adoptara el uso del m</w:t>
       </w:r>
       <w:r>
         <w:rPr>
@@ -777,7 +921,19 @@
         <w:rPr>
           <w:rFonts w:asciiTheme="minorHAnsi" w:hAnsiTheme="minorHAnsi" w:cstheme="minorHAnsi"/>
         </w:rPr>
-        <w:t>Por cada tipo de servicio el usuario debe poder acceder a una interface única</w:t>
+        <w:t xml:space="preserve">Por cada tipo de servicio el usuario </w:t>
+      </w:r>
+      <w:r>
+        <w:rPr>
+          <w:rFonts w:asciiTheme="minorHAnsi" w:hAnsiTheme="minorHAnsi" w:cstheme="minorHAnsi"/>
+        </w:rPr>
+        <w:t xml:space="preserve">puede </w:t>
+      </w:r>
+      <w:r>
+        <w:rPr>
+          <w:rFonts w:asciiTheme="minorHAnsi" w:hAnsiTheme="minorHAnsi" w:cstheme="minorHAnsi"/>
+        </w:rPr>
+        <w:t xml:space="preserve"> acceder a una interface única</w:t>
       </w:r>
       <w:r>
         <w:rPr>
@@ -833,19 +989,31 @@
         <w:rPr>
           <w:rFonts w:asciiTheme="minorHAnsi" w:hAnsiTheme="minorHAnsi" w:cstheme="minorHAnsi"/>
         </w:rPr>
-        <w:t xml:space="preserve">) y “queues” (colas distribuidas para pasaje de mensajes). Estas interfaces deben contener todos los métodos requeridos para la utilización del tipo de servicio que se está tratando. Por ejemplo, para implementar un servicio de almacenamiento la interface genérica </w:t>
-      </w:r>
-      <w:r>
-        <w:rPr>
-          <w:rFonts w:asciiTheme="minorHAnsi" w:hAnsiTheme="minorHAnsi" w:cstheme="minorHAnsi"/>
-        </w:rPr>
-        <w:t>debería c</w:t>
-      </w:r>
-      <w:r>
-        <w:rPr>
-          <w:rFonts w:asciiTheme="minorHAnsi" w:hAnsiTheme="minorHAnsi" w:cstheme="minorHAnsi"/>
-        </w:rPr>
-        <w:t xml:space="preserve">ontener métodos para subir, bajar, eliminar y copiar archivos. </w:t>
+        <w:t xml:space="preserve">) y “queues” (colas distribuidas para pasaje de mensajes). Estas interfaces </w:t>
+      </w:r>
+      <w:r>
+        <w:rPr>
+          <w:rFonts w:asciiTheme="minorHAnsi" w:hAnsiTheme="minorHAnsi" w:cstheme="minorHAnsi"/>
+        </w:rPr>
+        <w:t>contienen</w:t>
+      </w:r>
+      <w:r>
+        <w:rPr>
+          <w:rFonts w:asciiTheme="minorHAnsi" w:hAnsiTheme="minorHAnsi" w:cstheme="minorHAnsi"/>
+        </w:rPr>
+        <w:t xml:space="preserve"> todos los métodos requeridos para la utilización del tipo de servicio que se está tratando. Por ejemplo, para implementar un servicio de almacenamiento la interface genérica </w:t>
+      </w:r>
+      <w:r>
+        <w:rPr>
+          <w:rFonts w:asciiTheme="minorHAnsi" w:hAnsiTheme="minorHAnsi" w:cstheme="minorHAnsi"/>
+        </w:rPr>
+        <w:t xml:space="preserve">debe proveer </w:t>
+      </w:r>
+      <w:r>
+        <w:rPr>
+          <w:rFonts w:asciiTheme="minorHAnsi" w:hAnsiTheme="minorHAnsi" w:cstheme="minorHAnsi"/>
+        </w:rPr>
+        <w:t xml:space="preserve">métodos para subir, bajar, eliminar y copiar archivos. </w:t>
       </w:r>
       <w:r>
         <w:rPr>
@@ -943,7 +1111,31 @@
         <w:rPr>
           <w:rFonts w:asciiTheme="minorHAnsi" w:hAnsiTheme="minorHAnsi" w:cstheme="minorHAnsi"/>
         </w:rPr>
-        <w:t>presenta como sería la nueva estructura de la aplicación si se implementaran las mejoras del módulo de abstracción de servicios y sus interfaces comunes.</w:t>
+        <w:t xml:space="preserve">presenta como </w:t>
+      </w:r>
+      <w:r>
+        <w:rPr>
+          <w:rFonts w:asciiTheme="minorHAnsi" w:hAnsiTheme="minorHAnsi" w:cstheme="minorHAnsi"/>
+        </w:rPr>
+        <w:t xml:space="preserve">resulta </w:t>
+      </w:r>
+      <w:r>
+        <w:rPr>
+          <w:rFonts w:asciiTheme="minorHAnsi" w:hAnsiTheme="minorHAnsi" w:cstheme="minorHAnsi"/>
+        </w:rPr>
+        <w:t xml:space="preserve">la nueva estructura de la aplicación </w:t>
+      </w:r>
+      <w:r>
+        <w:rPr>
+          <w:rFonts w:asciiTheme="minorHAnsi" w:hAnsiTheme="minorHAnsi" w:cstheme="minorHAnsi"/>
+        </w:rPr>
+        <w:t>incluyendo</w:t>
+      </w:r>
+      <w:r>
+        <w:rPr>
+          <w:rFonts w:asciiTheme="minorHAnsi" w:hAnsiTheme="minorHAnsi" w:cstheme="minorHAnsi"/>
+        </w:rPr>
+        <w:t xml:space="preserve"> las mejoras del módulo de abstracción de servicios y sus interfaces comunes.</w:t>
       </w:r>
     </w:p>
     <w:p>
@@ -2104,7 +2296,28 @@
                       <w:lang w:val="en-US"/>
                     </w:rPr>
                     <w:tab/>
-                    <w:t xml:space="preserve">InputStream is </w:t>
+                  </w:r>
+                  <w:proofErr w:type="spellStart"/>
+                  <w:r>
+                    <w:rPr>
+                      <w:rFonts w:ascii="Courier New" w:hAnsi="Courier New" w:cs="Courier New"/>
+                      <w:sz w:val="20"/>
+                      <w:szCs w:val="20"/>
+                      <w:highlight w:val="white"/>
+                      <w:lang w:val="en-US"/>
+                    </w:rPr>
+                    <w:t>InputStream</w:t>
+                  </w:r>
+                  <w:proofErr w:type="spellEnd"/>
+                  <w:r>
+                    <w:rPr>
+                      <w:rFonts w:ascii="Courier New" w:hAnsi="Courier New" w:cs="Courier New"/>
+                      <w:sz w:val="20"/>
+                      <w:szCs w:val="20"/>
+                      <w:highlight w:val="white"/>
+                      <w:lang w:val="en-US"/>
+                    </w:rPr>
+                    <w:t xml:space="preserve"> is </w:t>
                   </w:r>
                   <w:r>
                     <w:rPr>
@@ -2378,7 +2591,23 @@
           <w:noProof/>
           <w:lang w:eastAsia="es-AR"/>
         </w:rPr>
-        <w:t xml:space="preserve">Si adaptamos este mismo esquema a la estructura propuesta utilizando las interfaces en lugar de llamadas a la API puntual llegariamos al siguiente pseudo codigo: </w:t>
+        <w:t xml:space="preserve">Si adaptamos este mismo esquema a la estructura propuesta utilizando las interfaces en lugar de llamadas a la API puntual </w:t>
+      </w:r>
+      <w:r>
+        <w:rPr>
+          <w:rFonts w:asciiTheme="minorHAnsi" w:hAnsiTheme="minorHAnsi" w:cstheme="minorHAnsi"/>
+          <w:noProof/>
+          <w:lang w:eastAsia="es-AR"/>
+        </w:rPr>
+        <w:t>llegamos</w:t>
+      </w:r>
+      <w:r>
+        <w:rPr>
+          <w:rFonts w:asciiTheme="minorHAnsi" w:hAnsiTheme="minorHAnsi" w:cstheme="minorHAnsi"/>
+          <w:noProof/>
+          <w:lang w:eastAsia="es-AR"/>
+        </w:rPr>
+        <w:t xml:space="preserve"> al siguiente pseudo codigo: </w:t>
       </w:r>
     </w:p>
     <w:p>
@@ -6520,13 +6749,27 @@
           <w:rFonts w:asciiTheme="minorHAnsi" w:hAnsiTheme="minorHAnsi" w:cstheme="minorHAnsi"/>
           <w:color w:val="auto"/>
         </w:rPr>
-        <w:t xml:space="preserve"> obtiene los servicios utilizando la “Fabrica de Servicios”. Esta fábrica de servicios obtiene los datos de configuración por medio del XML cargado por el usuario. Esto produce que ya no se tengan que instanciar y configurar los servicios de forma manual. Es decir, </w:t>
+        <w:t xml:space="preserve"> obtiene los servicios utilizando la “Fabrica de Servicios”. Esta fábrica de servicios </w:t>
       </w:r>
       <w:r>
         <w:rPr>
           <w:rFonts w:asciiTheme="minorHAnsi" w:hAnsiTheme="minorHAnsi" w:cstheme="minorHAnsi"/>
           <w:color w:val="auto"/>
         </w:rPr>
+        <w:t>se configura</w:t>
+      </w:r>
+      <w:r>
+        <w:rPr>
+          <w:rFonts w:asciiTheme="minorHAnsi" w:hAnsiTheme="minorHAnsi" w:cstheme="minorHAnsi"/>
+          <w:color w:val="auto"/>
+        </w:rPr>
+        <w:t xml:space="preserve"> por medio del XML cargado por el usuario. Esto produce que ya no se tengan que instanciar y configurar los servicios de forma manual. Es decir, </w:t>
+      </w:r>
+      <w:r>
+        <w:rPr>
+          <w:rFonts w:asciiTheme="minorHAnsi" w:hAnsiTheme="minorHAnsi" w:cstheme="minorHAnsi"/>
+          <w:color w:val="auto"/>
+        </w:rPr>
         <w:t xml:space="preserve">ya no </w:t>
       </w:r>
       <w:r>
@@ -6562,7 +6805,21 @@
           <w:rFonts w:asciiTheme="minorHAnsi" w:hAnsiTheme="minorHAnsi" w:cstheme="minorHAnsi"/>
           <w:color w:val="auto"/>
         </w:rPr>
-        <w:t>Gracias a esto, en ningún punto del código el desarrollador deberá codificar para un proveedor particular.</w:t>
+        <w:t xml:space="preserve">Gracias a esto, en ningún punto del código el desarrollador </w:t>
+      </w:r>
+      <w:r>
+        <w:rPr>
+          <w:rFonts w:asciiTheme="minorHAnsi" w:hAnsiTheme="minorHAnsi" w:cstheme="minorHAnsi"/>
+          <w:color w:val="auto"/>
+        </w:rPr>
+        <w:t xml:space="preserve">debe </w:t>
+      </w:r>
+      <w:r>
+        <w:rPr>
+          <w:rFonts w:asciiTheme="minorHAnsi" w:hAnsiTheme="minorHAnsi" w:cstheme="minorHAnsi"/>
+          <w:color w:val="auto"/>
+        </w:rPr>
+        <w:t>codificar para un proveedor particular.</w:t>
       </w:r>
     </w:p>
     <w:p>
@@ -6742,13 +6999,27 @@
           <w:rFonts w:asciiTheme="minorHAnsi" w:hAnsiTheme="minorHAnsi" w:cstheme="minorHAnsi"/>
           <w:color w:val="auto"/>
         </w:rPr>
-        <w:t xml:space="preserve"> Cloud Recorder podrá ser migrada entre protocolos sin necesidad de cambios de código. Sin embargo, no hemos considerado un punto importante: para lograr esto se </w:t>
+        <w:t xml:space="preserve"> Cloud Recorder </w:t>
       </w:r>
       <w:r>
         <w:rPr>
           <w:rFonts w:asciiTheme="minorHAnsi" w:hAnsiTheme="minorHAnsi" w:cstheme="minorHAnsi"/>
           <w:color w:val="auto"/>
         </w:rPr>
+        <w:t>puede</w:t>
+      </w:r>
+      <w:r>
+        <w:rPr>
+          <w:rFonts w:asciiTheme="minorHAnsi" w:hAnsiTheme="minorHAnsi" w:cstheme="minorHAnsi"/>
+          <w:color w:val="auto"/>
+        </w:rPr>
+        <w:t xml:space="preserve"> ser migrada entre protocolos sin necesidad de cambios de código. Sin embargo, no hemos considerado un punto importante: para lograr esto se </w:t>
+      </w:r>
+      <w:r>
+        <w:rPr>
+          <w:rFonts w:asciiTheme="minorHAnsi" w:hAnsiTheme="minorHAnsi" w:cstheme="minorHAnsi"/>
+          <w:color w:val="auto"/>
+        </w:rPr>
         <w:t>debió</w:t>
       </w:r>
       <w:r>
@@ -6867,7 +7138,19 @@
         <w:rPr>
           <w:rFonts w:asciiTheme="minorHAnsi" w:hAnsiTheme="minorHAnsi" w:cstheme="minorHAnsi"/>
         </w:rPr>
-        <w:t xml:space="preserve">Es por este motivo que surge la idea de generar una capa de adapters para tecnologías ajenas a la plataforma. Cada uno de estos adapters realizaría traducciones entre una tecnología X y nuestra plataforma haciendo uso de las interfaces del módulo de abstracción de servicios. </w:t>
+        <w:t xml:space="preserve">Es por este motivo que surge la idea de generar una capa de adapters para tecnologías ajenas a la plataforma. Cada uno de estos adapters </w:t>
+      </w:r>
+      <w:r>
+        <w:rPr>
+          <w:rFonts w:asciiTheme="minorHAnsi" w:hAnsiTheme="minorHAnsi" w:cstheme="minorHAnsi"/>
+        </w:rPr>
+        <w:t xml:space="preserve">realiza </w:t>
+      </w:r>
+      <w:r>
+        <w:rPr>
+          <w:rFonts w:asciiTheme="minorHAnsi" w:hAnsiTheme="minorHAnsi" w:cstheme="minorHAnsi"/>
+        </w:rPr>
+        <w:t xml:space="preserve">traducciones entre una tecnología X y nuestra plataforma haciendo uso de las interfaces del módulo de abstracción de servicios. </w:t>
       </w:r>
     </w:p>
     <w:p>
@@ -6904,7 +7187,19 @@
         <w:rPr>
           <w:rFonts w:asciiTheme="minorHAnsi" w:hAnsiTheme="minorHAnsi" w:cstheme="minorHAnsi"/>
         </w:rPr>
-        <w:t xml:space="preserve"> plataforma debería proveer un adapter para el framework jClouds</w:t>
+        <w:t xml:space="preserve"> plataforma </w:t>
+      </w:r>
+      <w:r>
+        <w:rPr>
+          <w:rFonts w:asciiTheme="minorHAnsi" w:hAnsiTheme="minorHAnsi" w:cstheme="minorHAnsi"/>
+        </w:rPr>
+        <w:t>debe</w:t>
+      </w:r>
+      <w:r>
+        <w:rPr>
+          <w:rFonts w:asciiTheme="minorHAnsi" w:hAnsiTheme="minorHAnsi" w:cstheme="minorHAnsi"/>
+        </w:rPr>
+        <w:t xml:space="preserve"> proveer un adapter para el framework jClouds</w:t>
       </w:r>
       <w:r>
         <w:rPr>
@@ -6923,7 +7218,19 @@
         <w:rPr>
           <w:rFonts w:asciiTheme="minorHAnsi" w:hAnsiTheme="minorHAnsi" w:cstheme="minorHAnsi"/>
         </w:rPr>
-        <w:t>.Este adapter debería trabajar de</w:t>
+        <w:t xml:space="preserve">.Este adapter </w:t>
+      </w:r>
+      <w:r>
+        <w:rPr>
+          <w:rFonts w:asciiTheme="minorHAnsi" w:hAnsiTheme="minorHAnsi" w:cstheme="minorHAnsi"/>
+        </w:rPr>
+        <w:t xml:space="preserve">trabaja </w:t>
+      </w:r>
+      <w:r>
+        <w:rPr>
+          <w:rFonts w:asciiTheme="minorHAnsi" w:hAnsiTheme="minorHAnsi" w:cstheme="minorHAnsi"/>
+        </w:rPr>
+        <w:t>de</w:t>
       </w:r>
       <w:r>
         <w:rPr>
@@ -6942,7 +7249,19 @@
         <w:rPr>
           <w:rFonts w:asciiTheme="minorHAnsi" w:hAnsiTheme="minorHAnsi" w:cstheme="minorHAnsi"/>
         </w:rPr>
-        <w:t>” pueda ser traducido a un set de llamados equivalentes de nuestra plataforma. Es útil destacar que cada adapter debe tener en cuenta la traducción de objetos desde y hacia las tecnologías de terceros.</w:t>
+        <w:t xml:space="preserve">” </w:t>
+      </w:r>
+      <w:r>
+        <w:rPr>
+          <w:rFonts w:asciiTheme="minorHAnsi" w:hAnsiTheme="minorHAnsi" w:cstheme="minorHAnsi"/>
+        </w:rPr>
+        <w:t xml:space="preserve">puede </w:t>
+      </w:r>
+      <w:r>
+        <w:rPr>
+          <w:rFonts w:asciiTheme="minorHAnsi" w:hAnsiTheme="minorHAnsi" w:cstheme="minorHAnsi"/>
+        </w:rPr>
+        <w:t>ser traducido a un set de llamados equivalentes de nuestra plataforma. Es útil destacar que cada adapter debe tener en cuenta la traducción de objetos desde y hacia las tecnologías de terceros.</w:t>
       </w:r>
     </w:p>
     <w:p>
@@ -7059,20 +7378,41 @@
           <w:rFonts w:asciiTheme="minorHAnsi" w:hAnsiTheme="minorHAnsi" w:cstheme="minorHAnsi"/>
           <w:color w:val="auto"/>
         </w:rPr>
-        <w:t xml:space="preserve">rna de cada adapter se utilizará </w:t>
+        <w:t xml:space="preserve">rna de cada adapter se </w:t>
       </w:r>
       <w:r>
         <w:rPr>
           <w:rFonts w:asciiTheme="minorHAnsi" w:hAnsiTheme="minorHAnsi" w:cstheme="minorHAnsi"/>
           <w:color w:val="auto"/>
         </w:rPr>
-        <w:t xml:space="preserve">un archivo XML que defina que clases del framework objetivo </w:t>
+        <w:t>utiliza</w:t>
       </w:r>
       <w:r>
         <w:rPr>
           <w:rFonts w:asciiTheme="minorHAnsi" w:hAnsiTheme="minorHAnsi" w:cstheme="minorHAnsi"/>
           <w:color w:val="auto"/>
         </w:rPr>
+        <w:t xml:space="preserve"> </w:t>
+      </w:r>
+      <w:r>
+        <w:rPr>
+          <w:rFonts w:asciiTheme="minorHAnsi" w:hAnsiTheme="minorHAnsi" w:cstheme="minorHAnsi"/>
+          <w:color w:val="auto"/>
+        </w:rPr>
+        <w:t>un archivo XML que define</w:t>
+      </w:r>
+      <w:r>
+        <w:rPr>
+          <w:rFonts w:asciiTheme="minorHAnsi" w:hAnsiTheme="minorHAnsi" w:cstheme="minorHAnsi"/>
+          <w:color w:val="auto"/>
+        </w:rPr>
+        <w:t xml:space="preserve"> que clases del framework objetivo </w:t>
+      </w:r>
+      <w:r>
+        <w:rPr>
+          <w:rFonts w:asciiTheme="minorHAnsi" w:hAnsiTheme="minorHAnsi" w:cstheme="minorHAnsi"/>
+          <w:color w:val="auto"/>
+        </w:rPr>
         <w:t xml:space="preserve">a </w:t>
       </w:r>
       <w:r>
@@ -7080,7 +7420,14 @@
           <w:rFonts w:asciiTheme="minorHAnsi" w:hAnsiTheme="minorHAnsi" w:cstheme="minorHAnsi"/>
           <w:color w:val="auto"/>
         </w:rPr>
-        <w:t xml:space="preserve">interceptar. El archivo también debe definir </w:t>
+        <w:t xml:space="preserve">interceptar. El archivo también </w:t>
+      </w:r>
+      <w:r>
+        <w:rPr>
+          <w:rFonts w:asciiTheme="minorHAnsi" w:hAnsiTheme="minorHAnsi" w:cstheme="minorHAnsi"/>
+          <w:color w:val="auto"/>
+        </w:rPr>
+        <w:t xml:space="preserve">define </w:t>
       </w:r>
       <w:r>
         <w:rPr>
@@ -8058,7 +8405,13 @@
         <w:rPr>
           <w:rFonts w:asciiTheme="minorHAnsi" w:hAnsiTheme="minorHAnsi" w:cstheme="minorHAnsi"/>
         </w:rPr>
-        <w:t xml:space="preserve">Teniendo el modulo que realizará </w:t>
+        <w:t>Teniendo el modulo que realiza</w:t>
+      </w:r>
+      <w:r>
+        <w:rPr>
+          <w:rFonts w:asciiTheme="minorHAnsi" w:hAnsiTheme="minorHAnsi" w:cstheme="minorHAnsi"/>
+        </w:rPr>
+        <w:t xml:space="preserve"> </w:t>
       </w:r>
       <w:r>
         <w:rPr>
@@ -8095,7 +8448,31 @@
           <w:rFonts w:asciiTheme="minorHAnsi" w:hAnsiTheme="minorHAnsi" w:cstheme="minorHAnsi"/>
         </w:rPr>
         <w:lastRenderedPageBreak/>
-        <w:t xml:space="preserve">cargador de adapters. Teniendo en cuenta que el usuario ya cuenta con una aplicación diseñada y programada para trabajar con una tecnología X, este módulo debe ser capaz de tomar cada adapter necesario e inyectar sus métodos dentro de dicha aplicación manteniendo </w:t>
+        <w:t xml:space="preserve">cargador de adapters. </w:t>
+      </w:r>
+      <w:r>
+        <w:rPr>
+          <w:rFonts w:asciiTheme="minorHAnsi" w:hAnsiTheme="minorHAnsi" w:cstheme="minorHAnsi"/>
+        </w:rPr>
+        <w:t>E</w:t>
+      </w:r>
+      <w:r>
+        <w:rPr>
+          <w:rFonts w:asciiTheme="minorHAnsi" w:hAnsiTheme="minorHAnsi" w:cstheme="minorHAnsi"/>
+        </w:rPr>
+        <w:t xml:space="preserve">ste módulo </w:t>
+      </w:r>
+      <w:r>
+        <w:rPr>
+          <w:rFonts w:asciiTheme="minorHAnsi" w:hAnsiTheme="minorHAnsi" w:cstheme="minorHAnsi"/>
+        </w:rPr>
+        <w:t>es</w:t>
+      </w:r>
+      <w:r>
+        <w:rPr>
+          <w:rFonts w:asciiTheme="minorHAnsi" w:hAnsiTheme="minorHAnsi" w:cstheme="minorHAnsi"/>
+        </w:rPr>
+        <w:t xml:space="preserve"> ser capaz de tomar cada adapter necesario e inyectar sus métodos dentro de dicha aplicación manteniendo </w:t>
       </w:r>
       <w:r>
         <w:rPr>
@@ -8107,7 +8484,31 @@
         <w:rPr>
           <w:rFonts w:asciiTheme="minorHAnsi" w:hAnsiTheme="minorHAnsi" w:cstheme="minorHAnsi"/>
         </w:rPr>
-        <w:t xml:space="preserve"> mínimo las modificaciones de código y configuración. Si se logra esto, el usuario no se vería obligado a cambiar su diseño / código ya probado y tan solo necesitaría familiarizarse con el uso de un módulo de nuestra plataforma. </w:t>
+        <w:t xml:space="preserve"> mínimo las modificaciones de código y configuración. </w:t>
+      </w:r>
+      <w:r>
+        <w:rPr>
+          <w:rFonts w:asciiTheme="minorHAnsi" w:hAnsiTheme="minorHAnsi" w:cstheme="minorHAnsi"/>
+        </w:rPr>
+        <w:t>Al lograr esto</w:t>
+      </w:r>
+      <w:r>
+        <w:rPr>
+          <w:rFonts w:asciiTheme="minorHAnsi" w:hAnsiTheme="minorHAnsi" w:cstheme="minorHAnsi"/>
+        </w:rPr>
+        <w:t>, el usuario no se ve obligado a cambiar su diseño / código ya</w:t>
+      </w:r>
+      <w:r>
+        <w:rPr>
+          <w:rFonts w:asciiTheme="minorHAnsi" w:hAnsiTheme="minorHAnsi" w:cstheme="minorHAnsi"/>
+        </w:rPr>
+        <w:t xml:space="preserve"> probado y tan solo necesita </w:t>
+      </w:r>
+      <w:r>
+        <w:rPr>
+          <w:rFonts w:asciiTheme="minorHAnsi" w:hAnsiTheme="minorHAnsi" w:cstheme="minorHAnsi"/>
+        </w:rPr>
+        <w:t xml:space="preserve">familiarizarse con el uso de un módulo de nuestra plataforma. </w:t>
       </w:r>
     </w:p>
     <w:p>
@@ -8338,7 +8739,31 @@
         <w:rPr>
           <w:rFonts w:asciiTheme="minorHAnsi" w:hAnsiTheme="minorHAnsi" w:cstheme="minorHAnsi"/>
         </w:rPr>
-        <w:t xml:space="preserve">configurarlo, lo que se traduce en simpleza a la hora de utilizar la plataforma. Puertas adentro el cargador debe encargarse de detectar cada llamada a jClouds para poder traducirlas por medio del adapter. Cada una de estas llamadas es reemplazada por una llamada del adapter que posea la misma signatura pero sólo si el método fue implementado. Por ejemplo, una llamada “JClouds.uploadFile (file)” se traduciría en “JCloudsAdapter.uploadFile (file)”. Internamente el adapter trabaja con los servicios del módulo de abstracción de servicios y con el mismo jClouds para poder mantener todos los objetos que espera el código del usuario.Una vez que se realizan todos los reemplazos estamos en condiciones de retornar el código modificado para utilizar los adapters. </w:t>
+        <w:t xml:space="preserve">configurarlo, lo que se traduce en simpleza a la hora de utilizar la plataforma. Puertas adentro el cargador </w:t>
+      </w:r>
+      <w:r>
+        <w:rPr>
+          <w:rFonts w:asciiTheme="minorHAnsi" w:hAnsiTheme="minorHAnsi" w:cstheme="minorHAnsi"/>
+        </w:rPr>
+        <w:t>se</w:t>
+      </w:r>
+      <w:r>
+        <w:rPr>
+          <w:rFonts w:asciiTheme="minorHAnsi" w:hAnsiTheme="minorHAnsi" w:cstheme="minorHAnsi"/>
+        </w:rPr>
+        <w:t xml:space="preserve"> encarga de detectar cada llamada a jClouds para poder traducirlas por medio del adapter. Cada una de estas llamadas es reemplazada por una llamada del adapter que posea la misma signatura pero sólo si el método fue implementado. Por ejemplo, una llamada “JClouds.uploadFile (file)” se traduciría en “JCloudsAdapter.uploadFile (file)”. Internamente el adapter trabaja con los servicios del módulo de abstracción de servicios y con el mismo jClouds para poder mantener todos los objetos que espera el código del usuario.</w:t>
+      </w:r>
+      <w:r>
+        <w:rPr>
+          <w:rFonts w:asciiTheme="minorHAnsi" w:hAnsiTheme="minorHAnsi" w:cstheme="minorHAnsi"/>
+        </w:rPr>
+        <w:t xml:space="preserve"> </w:t>
+      </w:r>
+      <w:r>
+        <w:rPr>
+          <w:rFonts w:asciiTheme="minorHAnsi" w:hAnsiTheme="minorHAnsi" w:cstheme="minorHAnsi"/>
+        </w:rPr>
+        <w:t xml:space="preserve">Una vez que se realizan todos los reemplazos estamos en condiciones de retornar el código modificado para utilizar los adapters. </w:t>
       </w:r>
       <w:r>
         <w:rPr>
@@ -8364,7 +8789,15 @@
         <w:rPr>
           <w:rFonts w:asciiTheme="minorHAnsi" w:hAnsiTheme="minorHAnsi" w:cstheme="minorHAnsi"/>
         </w:rPr>
-        <w:t xml:space="preserve"> completa el ejemplo de Cloud Recorder mostrando el uso de este nuevo mecanismo dentro del contexto de la </w:t>
+        <w:t xml:space="preserve"> completa el ejemplo de Cloud Recorder mostrando el uso </w:t>
+      </w:r>
+      <w:bookmarkStart w:id="8" w:name="_GoBack"/>
+      <w:bookmarkEnd w:id="8"/>
+      <w:r>
+        <w:rPr>
+          <w:rFonts w:asciiTheme="minorHAnsi" w:hAnsiTheme="minorHAnsi" w:cstheme="minorHAnsi"/>
+        </w:rPr>
+        <w:t xml:space="preserve">de este nuevo mecanismo dentro del contexto de la </w:t>
       </w:r>
       <w:r>
         <w:rPr>
@@ -8494,8 +8927,6 @@
         </w:rPr>
         <w:t>nueva implementación</w:t>
       </w:r>
-      <w:bookmarkStart w:id="8" w:name="_GoBack"/>
-      <w:bookmarkEnd w:id="8"/>
       <w:r>
         <w:rPr>
           <w:rFonts w:asciiTheme="minorHAnsi" w:hAnsiTheme="minorHAnsi" w:cstheme="minorHAnsi"/>
@@ -9637,7 +10068,7 @@
 </file>
 
 <file path=customXml/itemProps1.xml><?xml version="1.0" encoding="utf-8"?>
-<ds:datastoreItem xmlns:ds="http://schemas.openxmlformats.org/officeDocument/2006/customXml" ds:itemID="{09A92F64-DC92-48CB-B2C0-DB8F4FF55D75}">
+<ds:datastoreItem xmlns:ds="http://schemas.openxmlformats.org/officeDocument/2006/customXml" ds:itemID="{041E0DCD-8519-4375-B48D-F4075609517F}">
   <ds:schemaRefs>
     <ds:schemaRef ds:uri="http://schemas.openxmlformats.org/officeDocument/2006/bibliography"/>
   </ds:schemaRefs>

</xml_diff>